<commit_message>
relational model small change
</commit_message>
<xml_diff>
--- a/System development files/Relational model.docx
+++ b/System development files/Relational model.docx
@@ -74,11 +74,12 @@
             <w:hideMark/>
           </w:tcPr>
           <w:p>
-            <w:proofErr w:type="spellStart"/>
-            <w:r>
-              <w:t>oId</w:t>
-            </w:r>
-            <w:proofErr w:type="spellEnd"/>
+            <w:r>
+              <w:t>i</w:t>
+            </w:r>
+            <w:r>
+              <w:t>d</w:t>
+            </w:r>
           </w:p>
         </w:tc>
         <w:tc>
@@ -88,11 +89,12 @@
             <w:hideMark/>
           </w:tcPr>
           <w:p>
-            <w:proofErr w:type="spellStart"/>
-            <w:r>
-              <w:t>oTotalPrice</w:t>
-            </w:r>
-            <w:proofErr w:type="spellEnd"/>
+            <w:r>
+              <w:t>t</w:t>
+            </w:r>
+            <w:r>
+              <w:t>otalPrice</w:t>
+            </w:r>
           </w:p>
         </w:tc>
         <w:tc>
@@ -102,11 +104,12 @@
             <w:hideMark/>
           </w:tcPr>
           <w:p>
-            <w:proofErr w:type="spellStart"/>
-            <w:r>
-              <w:t>oIsPaid</w:t>
-            </w:r>
-            <w:proofErr w:type="spellEnd"/>
+            <w:r>
+              <w:t>i</w:t>
+            </w:r>
+            <w:r>
+              <w:t>sPaid</w:t>
+            </w:r>
           </w:p>
         </w:tc>
         <w:tc>
@@ -116,11 +119,12 @@
             <w:hideMark/>
           </w:tcPr>
           <w:p>
-            <w:proofErr w:type="spellStart"/>
-            <w:r>
-              <w:t>oIsActive</w:t>
-            </w:r>
-            <w:proofErr w:type="spellEnd"/>
+            <w:r>
+              <w:t>i</w:t>
+            </w:r>
+            <w:r>
+              <w:t>sActive</w:t>
+            </w:r>
           </w:p>
         </w:tc>
         <w:tc>
@@ -128,11 +132,12 @@
             <w:tcW w:w="674" w:type="dxa"/>
           </w:tcPr>
           <w:p>
-            <w:proofErr w:type="spellStart"/>
-            <w:r>
-              <w:t>wId</w:t>
-            </w:r>
-            <w:proofErr w:type="spellEnd"/>
+            <w:r>
+              <w:t>i</w:t>
+            </w:r>
+            <w:r>
+              <w:t>d</w:t>
+            </w:r>
           </w:p>
         </w:tc>
       </w:tr>
@@ -236,11 +241,12 @@
             <w:hideMark/>
           </w:tcPr>
           <w:p>
-            <w:proofErr w:type="spellStart"/>
-            <w:r>
-              <w:t>rId</w:t>
-            </w:r>
-            <w:proofErr w:type="spellEnd"/>
+            <w:r>
+              <w:t>i</w:t>
+            </w:r>
+            <w:r>
+              <w:t>d</w:t>
+            </w:r>
           </w:p>
         </w:tc>
         <w:tc>
@@ -250,11 +256,12 @@
             <w:hideMark/>
           </w:tcPr>
           <w:p>
-            <w:proofErr w:type="spellStart"/>
-            <w:r>
-              <w:t>rCustomersName</w:t>
-            </w:r>
-            <w:proofErr w:type="spellEnd"/>
+            <w:r>
+              <w:t>c</w:t>
+            </w:r>
+            <w:r>
+              <w:t>ustomersName</w:t>
+            </w:r>
           </w:p>
         </w:tc>
         <w:tc>
@@ -264,11 +271,12 @@
             <w:hideMark/>
           </w:tcPr>
           <w:p>
-            <w:proofErr w:type="spellStart"/>
-            <w:r>
-              <w:t>rPhoneNo</w:t>
-            </w:r>
-            <w:proofErr w:type="spellEnd"/>
+            <w:r>
+              <w:t>p</w:t>
+            </w:r>
+            <w:r>
+              <w:t>honeNo</w:t>
+            </w:r>
           </w:p>
         </w:tc>
         <w:tc>
@@ -278,11 +286,12 @@
             <w:hideMark/>
           </w:tcPr>
           <w:p>
-            <w:proofErr w:type="spellStart"/>
-            <w:r>
-              <w:t>rDate</w:t>
-            </w:r>
-            <w:proofErr w:type="spellEnd"/>
+            <w:r>
+              <w:t>d</w:t>
+            </w:r>
+            <w:r>
+              <w:t>ate</w:t>
+            </w:r>
           </w:p>
         </w:tc>
         <w:tc>
@@ -292,11 +301,12 @@
             <w:hideMark/>
           </w:tcPr>
           <w:p>
-            <w:proofErr w:type="spellStart"/>
-            <w:r>
-              <w:t>rNumberOfGuests</w:t>
-            </w:r>
-            <w:proofErr w:type="spellEnd"/>
+            <w:r>
+              <w:t>n</w:t>
+            </w:r>
+            <w:r>
+              <w:t>umberOfGuests</w:t>
+            </w:r>
           </w:p>
         </w:tc>
         <w:tc>
@@ -391,11 +401,12 @@
                 </mc:Fallback>
               </mc:AlternateContent>
             </w:r>
-            <w:proofErr w:type="spellStart"/>
-            <w:r>
-              <w:t>rRegistrationDate</w:t>
-            </w:r>
-            <w:proofErr w:type="spellEnd"/>
+            <w:r>
+              <w:t>r</w:t>
+            </w:r>
+            <w:r>
+              <w:t>egistrationDate</w:t>
+            </w:r>
           </w:p>
         </w:tc>
         <w:tc>
@@ -405,11 +416,12 @@
             <w:hideMark/>
           </w:tcPr>
           <w:p>
-            <w:proofErr w:type="spellStart"/>
-            <w:r>
-              <w:t>rTime</w:t>
-            </w:r>
-            <w:proofErr w:type="spellEnd"/>
+            <w:r>
+              <w:t>t</w:t>
+            </w:r>
+            <w:r>
+              <w:t>ime</w:t>
+            </w:r>
           </w:p>
         </w:tc>
         <w:tc>
@@ -417,11 +429,9 @@
             <w:tcW w:w="504" w:type="dxa"/>
           </w:tcPr>
           <w:p>
-            <w:proofErr w:type="spellStart"/>
             <w:r>
               <w:t>oId</w:t>
             </w:r>
-            <w:proofErr w:type="spellEnd"/>
           </w:p>
         </w:tc>
       </w:tr>
@@ -654,40 +664,15 @@
                                 <w:sz w:val="16"/>
                                 <w:szCs w:val="16"/>
                               </w:rPr>
-                              <w:t xml:space="preserve">Should we have connection between waiter and tables?? I’m trying to understand the field </w:t>
-                            </w:r>
-                            <w:proofErr w:type="spellStart"/>
-                            <w:r>
-                              <w:rPr>
-                                <w:sz w:val="16"/>
-                                <w:szCs w:val="16"/>
-                              </w:rPr>
-                              <w:t>WorkTables</w:t>
-                            </w:r>
-                            <w:proofErr w:type="spellEnd"/>
-                            <w:r>
-                              <w:rPr>
-                                <w:sz w:val="16"/>
-                                <w:szCs w:val="16"/>
-                              </w:rPr>
-                              <w:t>…</w:t>
+                              <w:t>Should we have connection between waiter and tables?? I’m trying to understand the field WorkTables…</w:t>
                             </w:r>
                             <w:r>
                               <w:rPr>
                                 <w:sz w:val="16"/>
                                 <w:szCs w:val="16"/>
                               </w:rPr>
-                              <w:t xml:space="preserve"> How will it </w:t>
+                              <w:t xml:space="preserve"> How will it work.</w:t>
                             </w:r>
-                            <w:proofErr w:type="gramStart"/>
-                            <w:r>
-                              <w:rPr>
-                                <w:sz w:val="16"/>
-                                <w:szCs w:val="16"/>
-                              </w:rPr>
-                              <w:t>work.</w:t>
-                            </w:r>
-                            <w:proofErr w:type="gramEnd"/>
                             <w:r>
                               <w:rPr>
                                 <w:sz w:val="16"/>
@@ -741,40 +726,15 @@
                           <w:sz w:val="16"/>
                           <w:szCs w:val="16"/>
                         </w:rPr>
-                        <w:t xml:space="preserve">Should we have connection between waiter and tables?? I’m trying to understand the field </w:t>
-                      </w:r>
-                      <w:proofErr w:type="spellStart"/>
-                      <w:r>
-                        <w:rPr>
-                          <w:sz w:val="16"/>
-                          <w:szCs w:val="16"/>
-                        </w:rPr>
-                        <w:t>WorkTables</w:t>
-                      </w:r>
-                      <w:proofErr w:type="spellEnd"/>
-                      <w:r>
-                        <w:rPr>
-                          <w:sz w:val="16"/>
-                          <w:szCs w:val="16"/>
-                        </w:rPr>
-                        <w:t>…</w:t>
+                        <w:t>Should we have connection between waiter and tables?? I’m trying to understand the field WorkTables…</w:t>
                       </w:r>
                       <w:r>
                         <w:rPr>
                           <w:sz w:val="16"/>
                           <w:szCs w:val="16"/>
                         </w:rPr>
-                        <w:t xml:space="preserve"> How will it </w:t>
+                        <w:t xml:space="preserve"> How will it work.</w:t>
                       </w:r>
-                      <w:proofErr w:type="gramStart"/>
-                      <w:r>
-                        <w:rPr>
-                          <w:sz w:val="16"/>
-                          <w:szCs w:val="16"/>
-                        </w:rPr>
-                        <w:t>work.</w:t>
-                      </w:r>
-                      <w:proofErr w:type="gramEnd"/>
                       <w:r>
                         <w:rPr>
                           <w:sz w:val="16"/>
@@ -835,11 +795,9 @@
             <w:hideMark/>
           </w:tcPr>
           <w:p>
-            <w:proofErr w:type="spellStart"/>
             <w:r>
               <w:t>OrderLine</w:t>
             </w:r>
-            <w:proofErr w:type="spellEnd"/>
           </w:p>
         </w:tc>
         <w:tc>
@@ -866,11 +824,12 @@
             <w:hideMark/>
           </w:tcPr>
           <w:p>
-            <w:proofErr w:type="spellStart"/>
-            <w:r>
-              <w:t>olId</w:t>
-            </w:r>
-            <w:proofErr w:type="spellEnd"/>
+            <w:r>
+              <w:t>i</w:t>
+            </w:r>
+            <w:r>
+              <w:t>d</w:t>
+            </w:r>
           </w:p>
         </w:tc>
         <w:tc>
@@ -880,11 +839,12 @@
             <w:hideMark/>
           </w:tcPr>
           <w:p>
-            <w:proofErr w:type="spellStart"/>
-            <w:r>
-              <w:t>olQuantity</w:t>
-            </w:r>
-            <w:proofErr w:type="spellEnd"/>
+            <w:r>
+              <w:t>q</w:t>
+            </w:r>
+            <w:r>
+              <w:t>uantity</w:t>
+            </w:r>
           </w:p>
         </w:tc>
         <w:tc>
@@ -892,11 +852,12 @@
             <w:tcW w:w="1165" w:type="dxa"/>
           </w:tcPr>
           <w:p>
-            <w:proofErr w:type="spellStart"/>
-            <w:r>
-              <w:t>oId</w:t>
-            </w:r>
-            <w:proofErr w:type="spellEnd"/>
+            <w:r>
+              <w:t>i</w:t>
+            </w:r>
+            <w:r>
+              <w:t>d</w:t>
+            </w:r>
           </w:p>
         </w:tc>
         <w:tc>
@@ -904,11 +865,9 @@
             <w:tcW w:w="1165" w:type="dxa"/>
           </w:tcPr>
           <w:p>
-            <w:proofErr w:type="spellStart"/>
             <w:r>
               <w:t>meId</w:t>
             </w:r>
-            <w:proofErr w:type="spellEnd"/>
           </w:p>
         </w:tc>
       </w:tr>
@@ -1203,11 +1162,12 @@
                 </mc:Fallback>
               </mc:AlternateContent>
             </w:r>
-            <w:proofErr w:type="spellStart"/>
-            <w:r>
-              <w:t>meId</w:t>
-            </w:r>
-            <w:proofErr w:type="spellEnd"/>
+            <w:r>
+              <w:t>i</w:t>
+            </w:r>
+            <w:r>
+              <w:t>d</w:t>
+            </w:r>
           </w:p>
         </w:tc>
         <w:tc>
@@ -1217,11 +1177,12 @@
             <w:hideMark/>
           </w:tcPr>
           <w:p>
-            <w:proofErr w:type="spellStart"/>
-            <w:r>
-              <w:t>mName</w:t>
-            </w:r>
-            <w:proofErr w:type="spellEnd"/>
+            <w:r>
+              <w:t>n</w:t>
+            </w:r>
+            <w:r>
+              <w:t>ame</w:t>
+            </w:r>
           </w:p>
         </w:tc>
         <w:tc>
@@ -1231,11 +1192,12 @@
             <w:hideMark/>
           </w:tcPr>
           <w:p>
-            <w:proofErr w:type="spellStart"/>
-            <w:r>
-              <w:t>mPrice</w:t>
-            </w:r>
-            <w:proofErr w:type="spellEnd"/>
+            <w:r>
+              <w:t>p</w:t>
+            </w:r>
+            <w:r>
+              <w:t>rice</w:t>
+            </w:r>
           </w:p>
         </w:tc>
         <w:tc>
@@ -1245,17 +1207,16 @@
             <w:hideMark/>
           </w:tcPr>
           <w:p>
-            <w:proofErr w:type="spellStart"/>
-            <w:r>
-              <w:t>mExists</w:t>
-            </w:r>
-            <w:proofErr w:type="spellEnd"/>
+            <w:r>
+              <w:t>e</w:t>
+            </w:r>
+            <w:r>
+              <w:t>xists</w:t>
+            </w:r>
           </w:p>
         </w:tc>
       </w:tr>
     </w:tbl>
-    <w:bookmarkStart w:id="0" w:name="_GoBack"/>
-    <w:bookmarkEnd w:id="0"/>
     <w:p>
       <w:r>
         <w:fldChar w:fldCharType="begin"/>
@@ -1502,11 +1463,12 @@
             <w:hideMark/>
           </w:tcPr>
           <w:p>
-            <w:proofErr w:type="spellStart"/>
-            <w:r>
-              <w:t>wId</w:t>
-            </w:r>
-            <w:proofErr w:type="spellEnd"/>
+            <w:r>
+              <w:t>i</w:t>
+            </w:r>
+            <w:r>
+              <w:t>d</w:t>
+            </w:r>
           </w:p>
         </w:tc>
         <w:tc>
@@ -1516,11 +1478,12 @@
             <w:hideMark/>
           </w:tcPr>
           <w:p>
-            <w:proofErr w:type="spellStart"/>
-            <w:r>
-              <w:t>wWorkTables</w:t>
-            </w:r>
-            <w:proofErr w:type="spellEnd"/>
+            <w:r>
+              <w:t>w</w:t>
+            </w:r>
+            <w:r>
+              <w:t>orkTables</w:t>
+            </w:r>
           </w:p>
         </w:tc>
         <w:tc>
@@ -1531,11 +1494,9 @@
             <w:pPr>
               <w:jc w:val="center"/>
             </w:pPr>
-            <w:proofErr w:type="spellStart"/>
             <w:r>
               <w:t>sId</w:t>
             </w:r>
-            <w:proofErr w:type="spellEnd"/>
           </w:p>
         </w:tc>
       </w:tr>
@@ -1603,11 +1564,12 @@
             <w:hideMark/>
           </w:tcPr>
           <w:p>
-            <w:proofErr w:type="spellStart"/>
-            <w:r>
-              <w:t>cId</w:t>
-            </w:r>
-            <w:proofErr w:type="spellEnd"/>
+            <w:r>
+              <w:t>i</w:t>
+            </w:r>
+            <w:r>
+              <w:t>d</w:t>
+            </w:r>
           </w:p>
         </w:tc>
         <w:tc>
@@ -1617,11 +1579,12 @@
             <w:hideMark/>
           </w:tcPr>
           <w:p>
-            <w:proofErr w:type="spellStart"/>
-            <w:r>
-              <w:t>cIngredients</w:t>
-            </w:r>
-            <w:proofErr w:type="spellEnd"/>
+            <w:r>
+              <w:t>i</w:t>
+            </w:r>
+            <w:r>
+              <w:t>ngredients</w:t>
+            </w:r>
           </w:p>
         </w:tc>
         <w:tc>
@@ -1631,11 +1594,12 @@
             <w:hideMark/>
           </w:tcPr>
           <w:p>
-            <w:proofErr w:type="spellStart"/>
-            <w:r>
-              <w:t>cIsVegetarian</w:t>
-            </w:r>
-            <w:proofErr w:type="spellEnd"/>
+            <w:r>
+              <w:t>isV</w:t>
+            </w:r>
+            <w:r>
+              <w:t>egetarian</w:t>
+            </w:r>
           </w:p>
         </w:tc>
         <w:tc>
@@ -1646,11 +1610,9 @@
             <w:pPr>
               <w:jc w:val="center"/>
             </w:pPr>
-            <w:proofErr w:type="spellStart"/>
             <w:r>
               <w:t>meId</w:t>
             </w:r>
-            <w:proofErr w:type="spellEnd"/>
           </w:p>
         </w:tc>
       </w:tr>
@@ -1667,13 +1629,13 @@
               <wp:anchor distT="0" distB="0" distL="114300" distR="114300" simplePos="0" relativeHeight="251680768" behindDoc="0" locked="0" layoutInCell="1" allowOverlap="1" wp14:anchorId="32434E36" wp14:editId="5B1C3685">
                 <wp:simplePos x="0" y="0"/>
                 <wp:positionH relativeFrom="page">
-                  <wp:posOffset>-3545919</wp:posOffset>
+                  <wp:posOffset>-3317875</wp:posOffset>
                 </wp:positionH>
                 <wp:positionV relativeFrom="paragraph">
-                  <wp:posOffset>593995</wp:posOffset>
+                  <wp:posOffset>366394</wp:posOffset>
                 </wp:positionV>
-                <wp:extent cx="8410399" cy="893009"/>
-                <wp:effectExtent l="43815" t="32385" r="15875" b="396875"/>
+                <wp:extent cx="7959090" cy="892811"/>
+                <wp:effectExtent l="46990" t="29210" r="12700" b="374650"/>
                 <wp:wrapNone/>
                 <wp:docPr id="2" name="Straight Arrow Connector 22"/>
                 <wp:cNvGraphicFramePr/>
@@ -1684,7 +1646,7 @@
                       <wps:spPr>
                         <a:xfrm rot="5400000" flipH="1">
                           <a:off x="0" y="0"/>
-                          <a:ext cx="8410399" cy="893009"/>
+                          <a:ext cx="7959090" cy="892811"/>
                         </a:xfrm>
                         <a:prstGeom prst="bentConnector3">
                           <a:avLst>
@@ -1724,7 +1686,18 @@
           </mc:Choice>
           <mc:Fallback>
             <w:pict>
-              <v:shape w14:anchorId="7CA91F6F" id="Straight Arrow Connector 22" o:spid="_x0000_s1026" type="#_x0000_t34" style="position:absolute;margin-left:-279.2pt;margin-top:46.75pt;width:662.25pt;height:70.3pt;rotation:-90;flip:x;z-index:251680768;visibility:visible;mso-wrap-style:square;mso-width-percent:0;mso-height-percent:0;mso-wrap-distance-left:9pt;mso-wrap-distance-top:0;mso-wrap-distance-right:9pt;mso-wrap-distance-bottom:0;mso-position-horizontal:absolute;mso-position-horizontal-relative:page;mso-position-vertical:absolute;mso-position-vertical-relative:text;mso-width-percent:0;mso-height-percent:0;mso-width-relative:margin;mso-height-relative:margin" o:gfxdata="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" adj="-923" strokecolor="#5b9bd5 [3204]" strokeweight=".5pt">
+              <v:shapetype w14:anchorId="56E15240" id="_x0000_t34" coordsize="21600,21600" o:spt="34" o:oned="t" adj="10800" path="m,l@0,0@0,21600,21600,21600e" filled="f">
+                <v:stroke joinstyle="miter"/>
+                <v:formulas>
+                  <v:f eqn="val #0"/>
+                </v:formulas>
+                <v:path arrowok="t" fillok="f" o:connecttype="none"/>
+                <v:handles>
+                  <v:h position="#0,center"/>
+                </v:handles>
+                <o:lock v:ext="edit" shapetype="t"/>
+              </v:shapetype>
+              <v:shape id="Straight Arrow Connector 22" o:spid="_x0000_s1026" type="#_x0000_t34" style="position:absolute;margin-left:-261.25pt;margin-top:28.85pt;width:626.7pt;height:70.3pt;rotation:-90;flip:x;z-index:251680768;visibility:visible;mso-wrap-style:square;mso-width-percent:0;mso-height-percent:0;mso-wrap-distance-left:9pt;mso-wrap-distance-top:0;mso-wrap-distance-right:9pt;mso-wrap-distance-bottom:0;mso-position-horizontal:absolute;mso-position-horizontal-relative:page;mso-position-vertical:absolute;mso-position-vertical-relative:text;mso-width-percent:0;mso-height-percent:0;mso-width-relative:margin;mso-height-relative:margin" o:gfxdata="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" adj="-923" strokecolor="#5b9bd5 [3204]" strokeweight=".5pt">
                 <v:stroke endarrow="block"/>
                 <w10:wrap anchorx="page"/>
               </v:shape>
@@ -1735,178 +1708,22 @@
     </w:p>
     <w:p>
       <w:r>
-        <w:tab/>
-      </w:r>
-      <w:r>
-        <w:tab/>
-      </w:r>
-      <w:r>
-        <w:tab/>
-      </w:r>
-      <w:r>
-        <w:tab/>
-      </w:r>
-      <w:r>
-        <w:tab/>
-      </w:r>
-      <w:r>
-        <w:tab/>
-      </w:r>
-      <w:r>
-        <w:tab/>
-      </w:r>
-    </w:p>
-    <w:tbl>
-      <w:tblPr>
-        <w:tblStyle w:val="TableGrid"/>
-        <w:tblpPr w:leftFromText="180" w:rightFromText="180" w:vertAnchor="text" w:horzAnchor="page" w:tblpX="503" w:tblpY="-38"/>
-        <w:tblW w:w="6758" w:type="dxa"/>
-        <w:tblLook w:val="04A0" w:firstRow="1" w:lastRow="0" w:firstColumn="1" w:lastColumn="0" w:noHBand="0" w:noVBand="1"/>
-      </w:tblPr>
-      <w:tblGrid>
-        <w:gridCol w:w="563"/>
-        <w:gridCol w:w="1829"/>
-        <w:gridCol w:w="2183"/>
-        <w:gridCol w:w="2183"/>
-      </w:tblGrid>
-      <w:tr>
-        <w:trPr>
-          <w:trHeight w:val="260"/>
-        </w:trPr>
-        <w:tc>
-          <w:tcPr>
-            <w:tcW w:w="563" w:type="dxa"/>
-            <w:noWrap/>
-            <w:hideMark/>
-          </w:tcPr>
-          <w:p/>
-        </w:tc>
-        <w:tc>
-          <w:tcPr>
-            <w:tcW w:w="1829" w:type="dxa"/>
-            <w:noWrap/>
-            <w:hideMark/>
-          </w:tcPr>
-          <w:p>
-            <w:r>
-              <w:t>Miscellaneous</w:t>
-            </w:r>
-          </w:p>
-        </w:tc>
-        <w:tc>
-          <w:tcPr>
-            <w:tcW w:w="2183" w:type="dxa"/>
-            <w:noWrap/>
-            <w:hideMark/>
-          </w:tcPr>
-          <w:p/>
-        </w:tc>
-        <w:tc>
-          <w:tcPr>
-            <w:tcW w:w="2183" w:type="dxa"/>
-          </w:tcPr>
-          <w:p/>
-        </w:tc>
-      </w:tr>
-      <w:tr>
-        <w:trPr>
-          <w:trHeight w:val="260"/>
-        </w:trPr>
-        <w:tc>
-          <w:tcPr>
-            <w:tcW w:w="563" w:type="dxa"/>
-            <w:noWrap/>
-            <w:hideMark/>
-          </w:tcPr>
-          <w:p>
-            <w:proofErr w:type="spellStart"/>
-            <w:r>
-              <w:t>mId</w:t>
-            </w:r>
-            <w:proofErr w:type="spellEnd"/>
-          </w:p>
-        </w:tc>
-        <w:tc>
-          <w:tcPr>
-            <w:tcW w:w="1829" w:type="dxa"/>
-            <w:noWrap/>
-            <w:hideMark/>
-          </w:tcPr>
-          <w:p>
-            <w:proofErr w:type="spellStart"/>
-            <w:r>
-              <w:t>mQuantityInStock</w:t>
-            </w:r>
-            <w:proofErr w:type="spellEnd"/>
-          </w:p>
-        </w:tc>
-        <w:tc>
-          <w:tcPr>
-            <w:tcW w:w="2183" w:type="dxa"/>
-            <w:noWrap/>
-            <w:hideMark/>
-          </w:tcPr>
-          <w:p>
-            <w:proofErr w:type="spellStart"/>
-            <w:r>
-              <w:t>mMinQuantityInStock</w:t>
-            </w:r>
-            <w:proofErr w:type="spellEnd"/>
-          </w:p>
-        </w:tc>
-        <w:tc>
-          <w:tcPr>
-            <w:tcW w:w="2183" w:type="dxa"/>
-          </w:tcPr>
-          <w:p>
-            <w:pPr>
-              <w:jc w:val="center"/>
-            </w:pPr>
-            <w:proofErr w:type="spellStart"/>
-            <w:r>
-              <w:t>meId</w:t>
-            </w:r>
-            <w:proofErr w:type="spellEnd"/>
-          </w:p>
-        </w:tc>
-      </w:tr>
-    </w:tbl>
-    <w:p/>
-    <w:p>
-      <w:r>
-        <w:fldChar w:fldCharType="begin"/>
-      </w:r>
-      <w:r>
-        <w:instrText xml:space="preserve"> LINK </w:instrText>
-      </w:r>
-      <w:r>
-        <w:instrText xml:space="preserve">Excel.Sheet.12 C:\\Users\\Janis\\Desktop\\RelationalModel.xlsx Sheet1!R17C1:R18C3 </w:instrText>
-      </w:r>
-      <w:r>
-        <w:instrText xml:space="preserve">\a \f 5 \h  \* MERGEFORMAT </w:instrText>
-      </w:r>
-      <w:r>
-        <w:fldChar w:fldCharType="separate"/>
-      </w:r>
-    </w:p>
-    <w:p>
-      <w:r>
         <w:rPr>
           <w:noProof/>
         </w:rPr>
         <mc:AlternateContent>
           <mc:Choice Requires="wps">
             <w:drawing>
-              <wp:anchor distT="0" distB="0" distL="114300" distR="114300" simplePos="0" relativeHeight="251674624" behindDoc="0" locked="0" layoutInCell="1" allowOverlap="1" wp14:anchorId="669983DC" wp14:editId="2A648DC7">
+              <wp:anchor distT="0" distB="0" distL="114300" distR="114300" simplePos="0" relativeHeight="251674624" behindDoc="0" locked="0" layoutInCell="1" allowOverlap="1" wp14:anchorId="13B047F2" wp14:editId="6CC4BFFD">
                 <wp:simplePos x="0" y="0"/>
                 <wp:positionH relativeFrom="column">
-                  <wp:posOffset>3072808</wp:posOffset>
+                  <wp:posOffset>3748087</wp:posOffset>
                 </wp:positionH>
                 <wp:positionV relativeFrom="paragraph">
-                  <wp:posOffset>73677</wp:posOffset>
+                  <wp:posOffset>253683</wp:posOffset>
                 </wp:positionV>
-                <wp:extent cx="3901996" cy="1690732"/>
-                <wp:effectExtent l="635" t="0" r="61595" b="61595"/>
+                <wp:extent cx="3677285" cy="2809240"/>
+                <wp:effectExtent l="0" t="4127" r="71437" b="52388"/>
                 <wp:wrapNone/>
                 <wp:docPr id="1" name="Straight Arrow Connector 24"/>
                 <wp:cNvGraphicFramePr/>
@@ -1917,7 +1734,7 @@
                       <wps:spPr>
                         <a:xfrm rot="16200000" flipH="1">
                           <a:off x="0" y="0"/>
-                          <a:ext cx="3901996" cy="1690732"/>
+                          <a:ext cx="3677285" cy="2809240"/>
                         </a:xfrm>
                         <a:prstGeom prst="bentConnector3">
                           <a:avLst>
@@ -1957,13 +1774,167 @@
           </mc:Choice>
           <mc:Fallback>
             <w:pict>
-              <v:shape w14:anchorId="41C13057" id="Straight Arrow Connector 24" o:spid="_x0000_s1026" type="#_x0000_t34" style="position:absolute;margin-left:241.95pt;margin-top:5.8pt;width:307.25pt;height:133.15pt;rotation:90;flip:x;z-index:251674624;visibility:visible;mso-wrap-style:square;mso-width-percent:0;mso-height-percent:0;mso-wrap-distance-left:9pt;mso-wrap-distance-top:0;mso-wrap-distance-right:9pt;mso-wrap-distance-bottom:0;mso-position-horizontal:absolute;mso-position-horizontal-relative:text;mso-position-vertical:absolute;mso-position-vertical-relative:text;mso-width-percent:0;mso-height-percent:0;mso-width-relative:margin;mso-height-relative:margin" o:gfxdata="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" adj="2933" strokecolor="#70ad47 [3209]" strokeweight="1.5pt">
+              <v:shape w14:anchorId="64927E39" id="Straight Arrow Connector 24" o:spid="_x0000_s1026" type="#_x0000_t34" style="position:absolute;margin-left:295.1pt;margin-top:20pt;width:289.55pt;height:221.2pt;rotation:90;flip:x;z-index:251674624;visibility:visible;mso-wrap-style:square;mso-width-percent:0;mso-height-percent:0;mso-wrap-distance-left:9pt;mso-wrap-distance-top:0;mso-wrap-distance-right:9pt;mso-wrap-distance-bottom:0;mso-position-horizontal:absolute;mso-position-horizontal-relative:text;mso-position-vertical:absolute;mso-position-vertical-relative:text;mso-width-percent:0;mso-height-percent:0;mso-width-relative:margin;mso-height-relative:margin" o:gfxdata="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" adj="2933" strokecolor="#70ad47 [3209]" strokeweight="1.5pt">
                 <v:stroke endarrow="block"/>
               </v:shape>
             </w:pict>
           </mc:Fallback>
         </mc:AlternateContent>
       </w:r>
+      <w:r>
+        <w:tab/>
+      </w:r>
+      <w:r>
+        <w:tab/>
+      </w:r>
+      <w:r>
+        <w:tab/>
+      </w:r>
+      <w:r>
+        <w:tab/>
+      </w:r>
+      <w:r>
+        <w:tab/>
+      </w:r>
+      <w:r>
+        <w:tab/>
+      </w:r>
+      <w:r>
+        <w:tab/>
+      </w:r>
+    </w:p>
+    <w:tbl>
+      <w:tblPr>
+        <w:tblStyle w:val="TableGrid"/>
+        <w:tblpPr w:leftFromText="180" w:rightFromText="180" w:vertAnchor="text" w:horzAnchor="page" w:tblpX="503" w:tblpY="-38"/>
+        <w:tblW w:w="6758" w:type="dxa"/>
+        <w:tblLook w:val="04A0" w:firstRow="1" w:lastRow="0" w:firstColumn="1" w:lastColumn="0" w:noHBand="0" w:noVBand="1"/>
+      </w:tblPr>
+      <w:tblGrid>
+        <w:gridCol w:w="563"/>
+        <w:gridCol w:w="1829"/>
+        <w:gridCol w:w="2183"/>
+        <w:gridCol w:w="2183"/>
+      </w:tblGrid>
+      <w:tr>
+        <w:trPr>
+          <w:trHeight w:val="260"/>
+        </w:trPr>
+        <w:tc>
+          <w:tcPr>
+            <w:tcW w:w="563" w:type="dxa"/>
+            <w:noWrap/>
+            <w:hideMark/>
+          </w:tcPr>
+          <w:p/>
+        </w:tc>
+        <w:tc>
+          <w:tcPr>
+            <w:tcW w:w="1829" w:type="dxa"/>
+            <w:noWrap/>
+            <w:hideMark/>
+          </w:tcPr>
+          <w:p>
+            <w:r>
+              <w:t>Miscellaneous</w:t>
+            </w:r>
+          </w:p>
+        </w:tc>
+        <w:tc>
+          <w:tcPr>
+            <w:tcW w:w="2183" w:type="dxa"/>
+            <w:noWrap/>
+            <w:hideMark/>
+          </w:tcPr>
+          <w:p/>
+        </w:tc>
+        <w:tc>
+          <w:tcPr>
+            <w:tcW w:w="2183" w:type="dxa"/>
+          </w:tcPr>
+          <w:p/>
+        </w:tc>
+      </w:tr>
+      <w:tr>
+        <w:trPr>
+          <w:trHeight w:val="260"/>
+        </w:trPr>
+        <w:tc>
+          <w:tcPr>
+            <w:tcW w:w="563" w:type="dxa"/>
+            <w:noWrap/>
+            <w:hideMark/>
+          </w:tcPr>
+          <w:p>
+            <w:r>
+              <w:t>i</w:t>
+            </w:r>
+            <w:r>
+              <w:t>d</w:t>
+            </w:r>
+          </w:p>
+        </w:tc>
+        <w:tc>
+          <w:tcPr>
+            <w:tcW w:w="1829" w:type="dxa"/>
+            <w:noWrap/>
+            <w:hideMark/>
+          </w:tcPr>
+          <w:p>
+            <w:r>
+              <w:t>q</w:t>
+            </w:r>
+            <w:r>
+              <w:t>uantityInStock</w:t>
+            </w:r>
+          </w:p>
+        </w:tc>
+        <w:tc>
+          <w:tcPr>
+            <w:tcW w:w="2183" w:type="dxa"/>
+            <w:noWrap/>
+            <w:hideMark/>
+          </w:tcPr>
+          <w:p>
+            <w:r>
+              <w:t>minQuantityInStock</w:t>
+            </w:r>
+          </w:p>
+        </w:tc>
+        <w:tc>
+          <w:tcPr>
+            <w:tcW w:w="2183" w:type="dxa"/>
+          </w:tcPr>
+          <w:p>
+            <w:pPr>
+              <w:jc w:val="center"/>
+            </w:pPr>
+            <w:r>
+              <w:t>meId</w:t>
+            </w:r>
+          </w:p>
+        </w:tc>
+      </w:tr>
+    </w:tbl>
+    <w:p/>
+    <w:p>
+      <w:r>
+        <w:fldChar w:fldCharType="begin"/>
+      </w:r>
+      <w:r>
+        <w:instrText xml:space="preserve"> LINK </w:instrText>
+      </w:r>
+      <w:r>
+        <w:instrText xml:space="preserve">Excel.Sheet.12 C:\\Users\\Janis\\Desktop\\RelationalModel.xlsx Sheet1!R17C1:R18C3 </w:instrText>
+      </w:r>
+      <w:r>
+        <w:instrText xml:space="preserve">\a \f 5 \h  \* MERGEFORMAT </w:instrText>
+      </w:r>
+      <w:r>
+        <w:fldChar w:fldCharType="separate"/>
+      </w:r>
+    </w:p>
+    <w:p>
       <w:r>
         <w:fldChar w:fldCharType="end"/>
       </w:r>
@@ -2041,11 +2012,12 @@
             <w:hideMark/>
           </w:tcPr>
           <w:p>
-            <w:proofErr w:type="spellStart"/>
-            <w:r>
-              <w:t>dId</w:t>
-            </w:r>
-            <w:proofErr w:type="spellEnd"/>
+            <w:r>
+              <w:t>i</w:t>
+            </w:r>
+            <w:r>
+              <w:t>d</w:t>
+            </w:r>
           </w:p>
         </w:tc>
         <w:tc>
@@ -2055,11 +2027,12 @@
             <w:hideMark/>
           </w:tcPr>
           <w:p>
-            <w:proofErr w:type="spellStart"/>
-            <w:r>
-              <w:t>dQuantityInStock</w:t>
-            </w:r>
-            <w:proofErr w:type="spellEnd"/>
+            <w:r>
+              <w:t>q</w:t>
+            </w:r>
+            <w:r>
+              <w:t>uantityInStock</w:t>
+            </w:r>
           </w:p>
         </w:tc>
         <w:tc>
@@ -2069,11 +2042,12 @@
             <w:hideMark/>
           </w:tcPr>
           <w:p>
-            <w:proofErr w:type="spellStart"/>
-            <w:r>
-              <w:t>dAlcoholConcentration</w:t>
-            </w:r>
-            <w:proofErr w:type="spellEnd"/>
+            <w:r>
+              <w:t>a</w:t>
+            </w:r>
+            <w:r>
+              <w:t>lcoholConcentration</w:t>
+            </w:r>
           </w:p>
         </w:tc>
         <w:tc>
@@ -2083,11 +2057,12 @@
             <w:hideMark/>
           </w:tcPr>
           <w:p>
-            <w:proofErr w:type="spellStart"/>
-            <w:r>
-              <w:t>dMinQuantityInStock</w:t>
-            </w:r>
-            <w:proofErr w:type="spellEnd"/>
+            <w:r>
+              <w:t>m</w:t>
+            </w:r>
+            <w:r>
+              <w:t>inQuantityInStock</w:t>
+            </w:r>
           </w:p>
         </w:tc>
         <w:tc>
@@ -2098,11 +2073,9 @@
             <w:pPr>
               <w:jc w:val="center"/>
             </w:pPr>
-            <w:proofErr w:type="spellStart"/>
             <w:r>
               <w:t>meId</w:t>
             </w:r>
-            <w:proofErr w:type="spellEnd"/>
           </w:p>
         </w:tc>
       </w:tr>
@@ -2130,10 +2103,11 @@
         <w:fldChar w:fldCharType="end"/>
       </w:r>
     </w:p>
+    <w:p/>
     <w:tbl>
       <w:tblPr>
         <w:tblStyle w:val="TableGrid"/>
-        <w:tblpPr w:leftFromText="180" w:rightFromText="180" w:vertAnchor="text" w:horzAnchor="margin" w:tblpXSpec="center" w:tblpY="208"/>
+        <w:tblpPr w:leftFromText="180" w:rightFromText="180" w:vertAnchor="text" w:horzAnchor="page" w:tblpX="2161" w:tblpY="-40"/>
         <w:tblW w:w="7829" w:type="dxa"/>
         <w:tblLook w:val="04A0" w:firstRow="1" w:lastRow="0" w:firstColumn="1" w:lastColumn="0" w:noHBand="0" w:noVBand="1"/>
       </w:tblPr>
@@ -2231,11 +2205,12 @@
             <w:hideMark/>
           </w:tcPr>
           <w:p>
-            <w:proofErr w:type="spellStart"/>
-            <w:r>
-              <w:t>sId</w:t>
-            </w:r>
-            <w:proofErr w:type="spellEnd"/>
+            <w:r>
+              <w:t>i</w:t>
+            </w:r>
+            <w:r>
+              <w:t>d</w:t>
+            </w:r>
           </w:p>
         </w:tc>
         <w:tc>
@@ -2245,11 +2220,12 @@
             <w:hideMark/>
           </w:tcPr>
           <w:p>
-            <w:proofErr w:type="spellStart"/>
-            <w:r>
-              <w:t>sName</w:t>
-            </w:r>
-            <w:proofErr w:type="spellEnd"/>
+            <w:r>
+              <w:t>n</w:t>
+            </w:r>
+            <w:r>
+              <w:t>ame</w:t>
+            </w:r>
           </w:p>
         </w:tc>
         <w:tc>
@@ -2259,11 +2235,12 @@
             <w:hideMark/>
           </w:tcPr>
           <w:p>
-            <w:proofErr w:type="spellStart"/>
-            <w:r>
-              <w:t>sBankAccount</w:t>
-            </w:r>
-            <w:proofErr w:type="spellEnd"/>
+            <w:r>
+              <w:t>b</w:t>
+            </w:r>
+            <w:r>
+              <w:t>ankAccount</w:t>
+            </w:r>
           </w:p>
         </w:tc>
         <w:tc>
@@ -2273,11 +2250,12 @@
             <w:hideMark/>
           </w:tcPr>
           <w:p>
-            <w:proofErr w:type="spellStart"/>
-            <w:r>
-              <w:t>sAddress</w:t>
-            </w:r>
-            <w:proofErr w:type="spellEnd"/>
+            <w:r>
+              <w:t>a</w:t>
+            </w:r>
+            <w:r>
+              <w:t>ddress</w:t>
+            </w:r>
           </w:p>
         </w:tc>
         <w:tc>
@@ -2287,11 +2265,21 @@
             <w:hideMark/>
           </w:tcPr>
           <w:p>
-            <w:proofErr w:type="spellStart"/>
-            <w:r>
-              <w:t>sProffesion</w:t>
-            </w:r>
-            <w:proofErr w:type="spellEnd"/>
+            <w:r>
+              <w:t>p</w:t>
+            </w:r>
+            <w:r>
+              <w:t>rof</w:t>
+            </w:r>
+            <w:r>
+              <w:t>es</w:t>
+            </w:r>
+            <w:r>
+              <w:t>s</w:t>
+            </w:r>
+            <w:r>
+              <w:t>ion</w:t>
+            </w:r>
           </w:p>
         </w:tc>
         <w:tc>
@@ -2301,11 +2289,12 @@
             <w:hideMark/>
           </w:tcPr>
           <w:p>
-            <w:proofErr w:type="spellStart"/>
-            <w:r>
-              <w:t>sPhoneNo</w:t>
-            </w:r>
-            <w:proofErr w:type="spellEnd"/>
+            <w:r>
+              <w:t>p</w:t>
+            </w:r>
+            <w:r>
+              <w:t>honeNo</w:t>
+            </w:r>
           </w:p>
         </w:tc>
         <w:tc>
@@ -2315,11 +2304,12 @@
             <w:hideMark/>
           </w:tcPr>
           <w:p>
-            <w:proofErr w:type="spellStart"/>
-            <w:r>
-              <w:t>sCprNo</w:t>
-            </w:r>
-            <w:proofErr w:type="spellEnd"/>
+            <w:r>
+              <w:t>c</w:t>
+            </w:r>
+            <w:r>
+              <w:t>prNo</w:t>
+            </w:r>
           </w:p>
         </w:tc>
         <w:tc>
@@ -2329,16 +2319,16 @@
             <w:hideMark/>
           </w:tcPr>
           <w:p>
-            <w:proofErr w:type="spellStart"/>
-            <w:r>
-              <w:t>sExists</w:t>
-            </w:r>
-            <w:proofErr w:type="spellEnd"/>
+            <w:r>
+              <w:t>e</w:t>
+            </w:r>
+            <w:r>
+              <w:t>xists</w:t>
+            </w:r>
           </w:p>
         </w:tc>
       </w:tr>
     </w:tbl>
-    <w:p/>
     <w:p>
       <w:r>
         <w:fldChar w:fldCharType="begin"/>
@@ -2361,40 +2351,41 @@
         <w:fldChar w:fldCharType="end"/>
       </w:r>
     </w:p>
+    <w:p/>
     <w:tbl>
       <w:tblPr>
         <w:tblStyle w:val="TableGrid"/>
-        <w:tblpPr w:leftFromText="180" w:rightFromText="180" w:vertAnchor="text" w:horzAnchor="margin" w:tblpXSpec="right" w:tblpY="604"/>
-        <w:tblW w:w="10245" w:type="dxa"/>
+        <w:tblpPr w:leftFromText="180" w:rightFromText="180" w:vertAnchor="text" w:horzAnchor="page" w:tblpX="646" w:tblpY="156"/>
+        <w:tblW w:w="12077" w:type="dxa"/>
         <w:tblLook w:val="04A0" w:firstRow="1" w:lastRow="0" w:firstColumn="1" w:lastColumn="0" w:noHBand="0" w:noVBand="1"/>
       </w:tblPr>
       <w:tblGrid>
-        <w:gridCol w:w="461"/>
-        <w:gridCol w:w="1237"/>
-        <w:gridCol w:w="548"/>
-        <w:gridCol w:w="1246"/>
-        <w:gridCol w:w="789"/>
-        <w:gridCol w:w="1408"/>
-        <w:gridCol w:w="1256"/>
-        <w:gridCol w:w="1406"/>
-        <w:gridCol w:w="1349"/>
-        <w:gridCol w:w="545"/>
+        <w:gridCol w:w="428"/>
+        <w:gridCol w:w="1245"/>
+        <w:gridCol w:w="937"/>
+        <w:gridCol w:w="1182"/>
+        <w:gridCol w:w="734"/>
+        <w:gridCol w:w="1804"/>
+        <w:gridCol w:w="1651"/>
+        <w:gridCol w:w="1802"/>
+        <w:gridCol w:w="1745"/>
+        <w:gridCol w:w="549"/>
       </w:tblGrid>
       <w:tr>
         <w:trPr>
-          <w:trHeight w:val="261"/>
+          <w:trHeight w:val="301"/>
         </w:trPr>
         <w:tc>
           <w:tcPr>
-            <w:tcW w:w="461" w:type="dxa"/>
-            <w:noWrap/>
-            <w:hideMark/>
-          </w:tcPr>
-          <w:p/>
-        </w:tc>
-        <w:tc>
-          <w:tcPr>
-            <w:tcW w:w="1237" w:type="dxa"/>
+            <w:tcW w:w="428" w:type="dxa"/>
+            <w:noWrap/>
+            <w:hideMark/>
+          </w:tcPr>
+          <w:p/>
+        </w:tc>
+        <w:tc>
+          <w:tcPr>
+            <w:tcW w:w="1245" w:type="dxa"/>
             <w:noWrap/>
             <w:hideMark/>
           </w:tcPr>
@@ -2406,207 +2397,225 @@
         </w:tc>
         <w:tc>
           <w:tcPr>
-            <w:tcW w:w="548" w:type="dxa"/>
-            <w:noWrap/>
-            <w:hideMark/>
-          </w:tcPr>
-          <w:p/>
-        </w:tc>
-        <w:tc>
-          <w:tcPr>
-            <w:tcW w:w="1246" w:type="dxa"/>
-            <w:noWrap/>
-            <w:hideMark/>
-          </w:tcPr>
-          <w:p/>
-        </w:tc>
-        <w:tc>
-          <w:tcPr>
-            <w:tcW w:w="789" w:type="dxa"/>
-            <w:noWrap/>
-            <w:hideMark/>
-          </w:tcPr>
-          <w:p/>
-        </w:tc>
-        <w:tc>
-          <w:tcPr>
-            <w:tcW w:w="1408" w:type="dxa"/>
-            <w:noWrap/>
-            <w:hideMark/>
-          </w:tcPr>
-          <w:p/>
-        </w:tc>
-        <w:tc>
-          <w:tcPr>
-            <w:tcW w:w="1256" w:type="dxa"/>
-            <w:noWrap/>
-            <w:hideMark/>
-          </w:tcPr>
-          <w:p/>
-        </w:tc>
-        <w:tc>
-          <w:tcPr>
-            <w:tcW w:w="1406" w:type="dxa"/>
-            <w:noWrap/>
-            <w:hideMark/>
-          </w:tcPr>
-          <w:p/>
-        </w:tc>
-        <w:tc>
-          <w:tcPr>
-            <w:tcW w:w="1349" w:type="dxa"/>
-            <w:noWrap/>
-            <w:hideMark/>
-          </w:tcPr>
-          <w:p/>
-        </w:tc>
-        <w:tc>
-          <w:tcPr>
-            <w:tcW w:w="545" w:type="dxa"/>
+            <w:tcW w:w="937" w:type="dxa"/>
+            <w:noWrap/>
+            <w:hideMark/>
+          </w:tcPr>
+          <w:p/>
+        </w:tc>
+        <w:tc>
+          <w:tcPr>
+            <w:tcW w:w="1182" w:type="dxa"/>
+            <w:noWrap/>
+            <w:hideMark/>
+          </w:tcPr>
+          <w:p/>
+        </w:tc>
+        <w:tc>
+          <w:tcPr>
+            <w:tcW w:w="734" w:type="dxa"/>
+            <w:noWrap/>
+            <w:hideMark/>
+          </w:tcPr>
+          <w:p/>
+        </w:tc>
+        <w:tc>
+          <w:tcPr>
+            <w:tcW w:w="1804" w:type="dxa"/>
+            <w:noWrap/>
+            <w:hideMark/>
+          </w:tcPr>
+          <w:p/>
+        </w:tc>
+        <w:tc>
+          <w:tcPr>
+            <w:tcW w:w="1651" w:type="dxa"/>
+            <w:noWrap/>
+            <w:hideMark/>
+          </w:tcPr>
+          <w:p/>
+        </w:tc>
+        <w:tc>
+          <w:tcPr>
+            <w:tcW w:w="1802" w:type="dxa"/>
+            <w:noWrap/>
+            <w:hideMark/>
+          </w:tcPr>
+          <w:p/>
+        </w:tc>
+        <w:tc>
+          <w:tcPr>
+            <w:tcW w:w="1745" w:type="dxa"/>
+            <w:noWrap/>
+            <w:hideMark/>
+          </w:tcPr>
+          <w:p/>
+        </w:tc>
+        <w:tc>
+          <w:tcPr>
+            <w:tcW w:w="549" w:type="dxa"/>
           </w:tcPr>
           <w:p/>
         </w:tc>
       </w:tr>
       <w:tr>
         <w:trPr>
-          <w:trHeight w:val="261"/>
+          <w:trHeight w:val="301"/>
         </w:trPr>
         <w:tc>
           <w:tcPr>
-            <w:tcW w:w="461" w:type="dxa"/>
-            <w:noWrap/>
-            <w:hideMark/>
-          </w:tcPr>
-          <w:p>
-            <w:proofErr w:type="spellStart"/>
-            <w:r>
-              <w:t>tId</w:t>
-            </w:r>
-            <w:proofErr w:type="spellEnd"/>
-          </w:p>
-        </w:tc>
-        <w:tc>
-          <w:tcPr>
-            <w:tcW w:w="1237" w:type="dxa"/>
-            <w:noWrap/>
-            <w:hideMark/>
-          </w:tcPr>
-          <w:p>
-            <w:proofErr w:type="spellStart"/>
-            <w:r>
-              <w:t>tNoOfSeats</w:t>
-            </w:r>
-            <w:proofErr w:type="spellEnd"/>
-          </w:p>
-        </w:tc>
-        <w:tc>
-          <w:tcPr>
-            <w:tcW w:w="548" w:type="dxa"/>
-            <w:noWrap/>
-            <w:hideMark/>
-          </w:tcPr>
-          <w:p>
-            <w:proofErr w:type="spellStart"/>
-            <w:r>
-              <w:t>tNo</w:t>
-            </w:r>
-            <w:proofErr w:type="spellEnd"/>
-          </w:p>
-        </w:tc>
-        <w:tc>
-          <w:tcPr>
-            <w:tcW w:w="1246" w:type="dxa"/>
-            <w:noWrap/>
-            <w:hideMark/>
-          </w:tcPr>
-          <w:p>
-            <w:proofErr w:type="spellStart"/>
-            <w:r>
-              <w:t>tIsAvailable</w:t>
-            </w:r>
-            <w:proofErr w:type="spellEnd"/>
-          </w:p>
-        </w:tc>
-        <w:tc>
-          <w:tcPr>
-            <w:tcW w:w="789" w:type="dxa"/>
-            <w:noWrap/>
-            <w:hideMark/>
-          </w:tcPr>
-          <w:p>
-            <w:proofErr w:type="spellStart"/>
-            <w:r>
-              <w:t>tExists</w:t>
-            </w:r>
-            <w:proofErr w:type="spellEnd"/>
-          </w:p>
-        </w:tc>
-        <w:tc>
-          <w:tcPr>
-            <w:tcW w:w="1408" w:type="dxa"/>
-            <w:noWrap/>
-            <w:hideMark/>
-          </w:tcPr>
-          <w:p>
-            <w:proofErr w:type="spellStart"/>
-            <w:r>
-              <w:t>tOnTheNorth</w:t>
-            </w:r>
-            <w:proofErr w:type="spellEnd"/>
-          </w:p>
-        </w:tc>
-        <w:tc>
-          <w:tcPr>
-            <w:tcW w:w="1256" w:type="dxa"/>
-            <w:noWrap/>
-            <w:hideMark/>
-          </w:tcPr>
-          <w:p>
-            <w:proofErr w:type="spellStart"/>
-            <w:r>
-              <w:t>tOnTheEast</w:t>
-            </w:r>
-            <w:proofErr w:type="spellEnd"/>
-          </w:p>
-        </w:tc>
-        <w:tc>
-          <w:tcPr>
-            <w:tcW w:w="1406" w:type="dxa"/>
-            <w:noWrap/>
-            <w:hideMark/>
-          </w:tcPr>
-          <w:p>
-            <w:proofErr w:type="spellStart"/>
-            <w:r>
-              <w:t>tOnTheSouth</w:t>
-            </w:r>
-            <w:proofErr w:type="spellEnd"/>
-          </w:p>
-        </w:tc>
-        <w:tc>
-          <w:tcPr>
-            <w:tcW w:w="1349" w:type="dxa"/>
-            <w:noWrap/>
-            <w:hideMark/>
-          </w:tcPr>
-          <w:p>
-            <w:proofErr w:type="spellStart"/>
-            <w:r>
-              <w:t>tOnTheWest</w:t>
-            </w:r>
-            <w:proofErr w:type="spellEnd"/>
-          </w:p>
-        </w:tc>
-        <w:tc>
-          <w:tcPr>
-            <w:tcW w:w="545" w:type="dxa"/>
-          </w:tcPr>
-          <w:p>
-            <w:proofErr w:type="spellStart"/>
+            <w:tcW w:w="428" w:type="dxa"/>
+            <w:noWrap/>
+            <w:hideMark/>
+          </w:tcPr>
+          <w:p>
+            <w:r>
+              <w:t>i</w:t>
+            </w:r>
+            <w:r>
+              <w:t>d</w:t>
+            </w:r>
+          </w:p>
+        </w:tc>
+        <w:tc>
+          <w:tcPr>
+            <w:tcW w:w="1245" w:type="dxa"/>
+            <w:noWrap/>
+            <w:hideMark/>
+          </w:tcPr>
+          <w:p>
+            <w:r>
+              <w:t>n</w:t>
+            </w:r>
+            <w:r>
+              <w:t>oOfSeats</w:t>
+            </w:r>
+          </w:p>
+        </w:tc>
+        <w:tc>
+          <w:tcPr>
+            <w:tcW w:w="937" w:type="dxa"/>
+            <w:noWrap/>
+            <w:hideMark/>
+          </w:tcPr>
+          <w:p>
+            <w:r>
+              <w:t>tableN</w:t>
+            </w:r>
+            <w:r>
+              <w:t>o</w:t>
+            </w:r>
+          </w:p>
+        </w:tc>
+        <w:tc>
+          <w:tcPr>
+            <w:tcW w:w="1182" w:type="dxa"/>
+            <w:noWrap/>
+            <w:hideMark/>
+          </w:tcPr>
+          <w:p>
+            <w:r>
+              <w:t>i</w:t>
+            </w:r>
+            <w:bookmarkStart w:id="0" w:name="_GoBack"/>
+            <w:bookmarkEnd w:id="0"/>
+            <w:r>
+              <w:t>sAvailable</w:t>
+            </w:r>
+          </w:p>
+        </w:tc>
+        <w:tc>
+          <w:tcPr>
+            <w:tcW w:w="734" w:type="dxa"/>
+            <w:noWrap/>
+            <w:hideMark/>
+          </w:tcPr>
+          <w:p>
+            <w:r>
+              <w:t>e</w:t>
+            </w:r>
+            <w:r>
+              <w:t>xists</w:t>
+            </w:r>
+          </w:p>
+        </w:tc>
+        <w:tc>
+          <w:tcPr>
+            <w:tcW w:w="1804" w:type="dxa"/>
+            <w:noWrap/>
+            <w:hideMark/>
+          </w:tcPr>
+          <w:p>
+            <w:r>
+              <w:t>t</w:t>
+            </w:r>
+            <w:r>
+              <w:t>able</w:t>
+            </w:r>
+            <w:r>
+              <w:t>OnTheNorth</w:t>
+            </w:r>
+          </w:p>
+        </w:tc>
+        <w:tc>
+          <w:tcPr>
+            <w:tcW w:w="1651" w:type="dxa"/>
+            <w:noWrap/>
+            <w:hideMark/>
+          </w:tcPr>
+          <w:p>
+            <w:r>
+              <w:t>t</w:t>
+            </w:r>
+            <w:r>
+              <w:t>able</w:t>
+            </w:r>
+            <w:r>
+              <w:t>OnTheEast</w:t>
+            </w:r>
+          </w:p>
+        </w:tc>
+        <w:tc>
+          <w:tcPr>
+            <w:tcW w:w="1802" w:type="dxa"/>
+            <w:noWrap/>
+            <w:hideMark/>
+          </w:tcPr>
+          <w:p>
+            <w:r>
+              <w:t>t</w:t>
+            </w:r>
+            <w:r>
+              <w:t>able</w:t>
+            </w:r>
+            <w:r>
+              <w:t>OnTheSouth</w:t>
+            </w:r>
+          </w:p>
+        </w:tc>
+        <w:tc>
+          <w:tcPr>
+            <w:tcW w:w="1745" w:type="dxa"/>
+            <w:noWrap/>
+            <w:hideMark/>
+          </w:tcPr>
+          <w:p>
+            <w:r>
+              <w:t>tableO</w:t>
+            </w:r>
+            <w:r>
+              <w:t>nTheWest</w:t>
+            </w:r>
+          </w:p>
+        </w:tc>
+        <w:tc>
+          <w:tcPr>
+            <w:tcW w:w="549" w:type="dxa"/>
+          </w:tcPr>
+          <w:p>
             <w:r>
               <w:t>wId</w:t>
             </w:r>
-            <w:proofErr w:type="spellEnd"/>
           </w:p>
         </w:tc>
       </w:tr>
@@ -2619,16 +2628,16 @@
         <mc:AlternateContent>
           <mc:Choice Requires="wps">
             <w:drawing>
-              <wp:anchor distT="0" distB="0" distL="114300" distR="114300" simplePos="0" relativeHeight="251686912" behindDoc="0" locked="0" layoutInCell="1" allowOverlap="1" wp14:anchorId="7BF6CF0A" wp14:editId="4671B109">
+              <wp:anchor distT="0" distB="0" distL="114300" distR="114300" simplePos="0" relativeHeight="251686912" behindDoc="0" locked="0" layoutInCell="1" allowOverlap="1" wp14:anchorId="589852D3" wp14:editId="66AE5DC3">
                 <wp:simplePos x="0" y="0"/>
                 <wp:positionH relativeFrom="column">
-                  <wp:posOffset>-233916</wp:posOffset>
+                  <wp:posOffset>-4763</wp:posOffset>
                 </wp:positionH>
                 <wp:positionV relativeFrom="paragraph">
-                  <wp:posOffset>680365</wp:posOffset>
+                  <wp:posOffset>169228</wp:posOffset>
                 </wp:positionV>
-                <wp:extent cx="1003425" cy="1271941"/>
-                <wp:effectExtent l="37147" t="39053" r="24448" b="195897"/>
+                <wp:extent cx="580072" cy="1296352"/>
+                <wp:effectExtent l="41910" t="34290" r="33655" b="128905"/>
                 <wp:wrapNone/>
                 <wp:docPr id="3" name="Straight Arrow Connector 17"/>
                 <wp:cNvGraphicFramePr/>
@@ -2639,7 +2648,7 @@
                       <wps:spPr>
                         <a:xfrm rot="5400000" flipH="1">
                           <a:off x="0" y="0"/>
-                          <a:ext cx="1003425" cy="1271941"/>
+                          <a:ext cx="580072" cy="1296352"/>
                         </a:xfrm>
                         <a:prstGeom prst="bentConnector3">
                           <a:avLst>
@@ -2679,15 +2688,13 @@
           </mc:Choice>
           <mc:Fallback>
             <w:pict>
-              <v:shape w14:anchorId="4CB3F73C" id="Straight Arrow Connector 17" o:spid="_x0000_s1026" type="#_x0000_t34" style="position:absolute;margin-left:-18.4pt;margin-top:53.55pt;width:79pt;height:100.15pt;rotation:-90;flip:x;z-index:251686912;visibility:visible;mso-wrap-style:square;mso-width-percent:0;mso-height-percent:0;mso-wrap-distance-left:9pt;mso-wrap-distance-top:0;mso-wrap-distance-right:9pt;mso-wrap-distance-bottom:0;mso-position-horizontal:absolute;mso-position-horizontal-relative:text;mso-position-vertical:absolute;mso-position-vertical-relative:text;mso-width-percent:0;mso-height-percent:0;mso-width-relative:margin;mso-height-relative:margin" o:gfxdata="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" adj="-3819" strokecolor="#ffc000 [3207]" strokeweight="1.5pt">
+              <v:shape w14:anchorId="06BBD709" id="Straight Arrow Connector 17" o:spid="_x0000_s1026" type="#_x0000_t34" style="position:absolute;margin-left:-.4pt;margin-top:13.35pt;width:45.65pt;height:102.05pt;rotation:-90;flip:x;z-index:251686912;visibility:visible;mso-wrap-style:square;mso-width-percent:0;mso-height-percent:0;mso-wrap-distance-left:9pt;mso-wrap-distance-top:0;mso-wrap-distance-right:9pt;mso-wrap-distance-bottom:0;mso-position-horizontal:absolute;mso-position-horizontal-relative:text;mso-position-vertical:absolute;mso-position-vertical-relative:text;mso-width-percent:0;mso-height-percent:0;mso-width-relative:margin;mso-height-relative:margin" o:gfxdata="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" adj="-3819" strokecolor="#ffc000 [3207]" strokeweight="1.5pt">
                 <v:stroke endarrow="block"/>
               </v:shape>
             </w:pict>
           </mc:Fallback>
         </mc:AlternateContent>
       </w:r>
-    </w:p>
-    <w:p>
       <w:r>
         <w:fldChar w:fldCharType="begin"/>
       </w:r>
@@ -2731,11 +2738,9 @@
             <w:hideMark/>
           </w:tcPr>
           <w:p>
-            <w:proofErr w:type="spellStart"/>
             <w:r>
               <w:t>ReservedTables</w:t>
             </w:r>
-            <w:proofErr w:type="spellEnd"/>
           </w:p>
         </w:tc>
         <w:tc>
@@ -2758,11 +2763,9 @@
             <w:hideMark/>
           </w:tcPr>
           <w:p>
-            <w:proofErr w:type="spellStart"/>
             <w:r>
               <w:t>rId</w:t>
             </w:r>
-            <w:proofErr w:type="spellEnd"/>
           </w:p>
         </w:tc>
         <w:tc>
@@ -2772,11 +2775,9 @@
             <w:hideMark/>
           </w:tcPr>
           <w:p>
-            <w:proofErr w:type="spellStart"/>
             <w:r>
               <w:t>tId</w:t>
             </w:r>
-            <w:proofErr w:type="spellEnd"/>
           </w:p>
         </w:tc>
       </w:tr>
@@ -2804,7 +2805,7 @@
       </w:r>
     </w:p>
     <w:sectPr>
-      <w:pgSz w:w="12240" w:h="15840"/>
+      <w:pgSz w:w="16839" w:h="23814" w:code="8"/>
       <w:pgMar w:top="1440" w:right="1440" w:bottom="1440" w:left="1440" w:header="720" w:footer="720" w:gutter="0"/>
       <w:cols w:space="720"/>
       <w:docGrid w:linePitch="360"/>
@@ -3529,7 +3530,7 @@
 </file>
 
 <file path=customXml/itemProps1.xml><?xml version="1.0" encoding="utf-8"?>
-<ds:datastoreItem xmlns:ds="http://schemas.openxmlformats.org/officeDocument/2006/customXml" ds:itemID="{B2A616F4-B2CB-4B1C-947B-67FC81717482}">
+<ds:datastoreItem xmlns:ds="http://schemas.openxmlformats.org/officeDocument/2006/customXml" ds:itemID="{3B2B202B-F6F6-4DDC-B819-D89E6478867E}">
   <ds:schemaRefs>
     <ds:schemaRef ds:uri="http://schemas.openxmlformats.org/officeDocument/2006/bibliography"/>
   </ds:schemaRefs>

</xml_diff>

<commit_message>
gui and queries !
</commit_message>
<xml_diff>
--- a/System development files/Relational model.docx
+++ b/System development files/Relational model.docx
@@ -35,9 +35,14 @@
             <w:hideMark/>
           </w:tcPr>
           <w:p>
+            <w:proofErr w:type="spellStart"/>
+            <w:r>
+              <w:t>Sale</w:t>
+            </w:r>
             <w:r>
               <w:t>Order</w:t>
             </w:r>
+            <w:proofErr w:type="spellEnd"/>
           </w:p>
         </w:tc>
         <w:tc>
@@ -89,12 +94,14 @@
             <w:hideMark/>
           </w:tcPr>
           <w:p>
+            <w:proofErr w:type="spellStart"/>
             <w:r>
               <w:t>t</w:t>
             </w:r>
             <w:r>
               <w:t>otalPrice</w:t>
             </w:r>
+            <w:proofErr w:type="spellEnd"/>
           </w:p>
         </w:tc>
         <w:tc>
@@ -104,12 +111,14 @@
             <w:hideMark/>
           </w:tcPr>
           <w:p>
+            <w:proofErr w:type="spellStart"/>
             <w:r>
               <w:t>i</w:t>
             </w:r>
             <w:r>
               <w:t>sPaid</w:t>
             </w:r>
+            <w:proofErr w:type="spellEnd"/>
           </w:p>
         </w:tc>
         <w:tc>
@@ -119,12 +128,14 @@
             <w:hideMark/>
           </w:tcPr>
           <w:p>
+            <w:proofErr w:type="spellStart"/>
             <w:r>
               <w:t>i</w:t>
             </w:r>
             <w:r>
               <w:t>sActive</w:t>
             </w:r>
+            <w:proofErr w:type="spellEnd"/>
           </w:p>
         </w:tc>
         <w:tc>
@@ -132,12 +143,14 @@
             <w:tcW w:w="674" w:type="dxa"/>
           </w:tcPr>
           <w:p>
-            <w:r>
-              <w:t>i</w:t>
+            <w:proofErr w:type="spellStart"/>
+            <w:r>
+              <w:t>wI</w:t>
             </w:r>
             <w:r>
               <w:t>d</w:t>
             </w:r>
+            <w:proofErr w:type="spellEnd"/>
           </w:p>
         </w:tc>
       </w:tr>
@@ -153,10 +166,10 @@
         <w:gridCol w:w="464"/>
         <w:gridCol w:w="1782"/>
         <w:gridCol w:w="1122"/>
-        <w:gridCol w:w="717"/>
+        <w:gridCol w:w="1659"/>
         <w:gridCol w:w="1851"/>
         <w:gridCol w:w="1798"/>
-        <w:gridCol w:w="736"/>
+        <w:gridCol w:w="1678"/>
         <w:gridCol w:w="504"/>
       </w:tblGrid>
       <w:tr>
@@ -256,12 +269,14 @@
             <w:hideMark/>
           </w:tcPr>
           <w:p>
+            <w:proofErr w:type="spellStart"/>
             <w:r>
               <w:t>c</w:t>
             </w:r>
             <w:r>
               <w:t>ustomersName</w:t>
             </w:r>
+            <w:proofErr w:type="spellEnd"/>
           </w:p>
         </w:tc>
         <w:tc>
@@ -271,12 +286,14 @@
             <w:hideMark/>
           </w:tcPr>
           <w:p>
+            <w:proofErr w:type="spellStart"/>
             <w:r>
               <w:t>p</w:t>
             </w:r>
             <w:r>
               <w:t>honeNo</w:t>
             </w:r>
+            <w:proofErr w:type="spellEnd"/>
           </w:p>
         </w:tc>
         <w:tc>
@@ -286,12 +303,14 @@
             <w:hideMark/>
           </w:tcPr>
           <w:p>
-            <w:r>
-              <w:t>d</w:t>
-            </w:r>
-            <w:r>
-              <w:t>ate</w:t>
-            </w:r>
+            <w:proofErr w:type="spellStart"/>
+            <w:r>
+              <w:t>r</w:t>
+            </w:r>
+            <w:r>
+              <w:t>eservationDate</w:t>
+            </w:r>
+            <w:proofErr w:type="spellEnd"/>
           </w:p>
         </w:tc>
         <w:tc>
@@ -301,12 +320,14 @@
             <w:hideMark/>
           </w:tcPr>
           <w:p>
+            <w:proofErr w:type="spellStart"/>
             <w:r>
               <w:t>n</w:t>
             </w:r>
             <w:r>
               <w:t>umberOfGuests</w:t>
             </w:r>
+            <w:proofErr w:type="spellEnd"/>
           </w:p>
         </w:tc>
         <w:tc>
@@ -326,13 +347,13 @@
                     <wp:anchor distT="0" distB="0" distL="114300" distR="114300" simplePos="0" relativeHeight="251692032" behindDoc="0" locked="0" layoutInCell="1" allowOverlap="1" wp14:anchorId="2FE59D2C" wp14:editId="16CB68FE">
                       <wp:simplePos x="0" y="0"/>
                       <wp:positionH relativeFrom="column">
-                        <wp:posOffset>-875024</wp:posOffset>
+                        <wp:posOffset>-1160481</wp:posOffset>
                       </wp:positionH>
                       <wp:positionV relativeFrom="paragraph">
-                        <wp:posOffset>1301609</wp:posOffset>
+                        <wp:posOffset>1010642</wp:posOffset>
                       </wp:positionV>
-                      <wp:extent cx="2333951" cy="1562661"/>
-                      <wp:effectExtent l="42863" t="33337" r="14287" b="14288"/>
+                      <wp:extent cx="2332140" cy="2127561"/>
+                      <wp:effectExtent l="45085" t="31115" r="18415" b="18415"/>
                       <wp:wrapNone/>
                       <wp:docPr id="23" name="Straight Arrow Connector 23"/>
                       <wp:cNvGraphicFramePr/>
@@ -343,7 +364,7 @@
                             <wps:spPr>
                               <a:xfrm rot="5400000" flipH="1">
                                 <a:off x="0" y="0"/>
-                                <a:ext cx="2333951" cy="1562661"/>
+                                <a:ext cx="2332140" cy="2127561"/>
                               </a:xfrm>
                               <a:prstGeom prst="bentConnector3">
                                 <a:avLst>
@@ -383,7 +404,7 @@
                 </mc:Choice>
                 <mc:Fallback>
                   <w:pict>
-                    <v:shapetype w14:anchorId="11DFD3DD" id="_x0000_t34" coordsize="21600,21600" o:spt="34" o:oned="t" adj="10800" path="m,l@0,0@0,21600,21600,21600e" filled="f">
+                    <v:shapetype w14:anchorId="08F73ADE" id="_x0000_t34" coordsize="21600,21600" o:spt="34" o:oned="t" adj="10800" path="m,l@0,0@0,21600,21600,21600e" filled="f">
                       <v:stroke joinstyle="miter"/>
                       <v:formulas>
                         <v:f eqn="val #0"/>
@@ -394,19 +415,21 @@
                       </v:handles>
                       <o:lock v:ext="edit" shapetype="t"/>
                     </v:shapetype>
-                    <v:shape id="Straight Arrow Connector 23" o:spid="_x0000_s1026" type="#_x0000_t34" style="position:absolute;margin-left:-68.9pt;margin-top:102.5pt;width:183.8pt;height:123.05pt;rotation:-90;flip:x;z-index:251692032;visibility:visible;mso-wrap-style:square;mso-width-percent:0;mso-height-percent:0;mso-wrap-distance-left:9pt;mso-wrap-distance-top:0;mso-wrap-distance-right:9pt;mso-wrap-distance-bottom:0;mso-position-horizontal:absolute;mso-position-horizontal-relative:text;mso-position-vertical:absolute;mso-position-vertical-relative:text;mso-width-percent:0;mso-height-percent:0;mso-width-relative:margin;mso-height-relative:margin" o:gfxdata="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" adj="5262" strokecolor="#ed7d31 [3205]" strokeweight=".5pt">
+                    <v:shape id="Straight Arrow Connector 23" o:spid="_x0000_s1026" type="#_x0000_t34" style="position:absolute;margin-left:-91.4pt;margin-top:79.6pt;width:183.65pt;height:167.5pt;rotation:-90;flip:x;z-index:251692032;visibility:visible;mso-wrap-style:square;mso-width-percent:0;mso-height-percent:0;mso-wrap-distance-left:9pt;mso-wrap-distance-top:0;mso-wrap-distance-right:9pt;mso-wrap-distance-bottom:0;mso-position-horizontal:absolute;mso-position-horizontal-relative:text;mso-position-vertical:absolute;mso-position-vertical-relative:text;mso-width-percent:0;mso-height-percent:0;mso-width-relative:margin;mso-height-relative:margin" o:gfxdata="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" adj="5262" strokecolor="#ed7d31 [3205]" strokeweight=".5pt">
                       <v:stroke endarrow="block"/>
                     </v:shape>
                   </w:pict>
                 </mc:Fallback>
               </mc:AlternateContent>
             </w:r>
+            <w:proofErr w:type="spellStart"/>
             <w:r>
               <w:t>r</w:t>
             </w:r>
             <w:r>
               <w:t>egistrationDate</w:t>
             </w:r>
+            <w:proofErr w:type="spellEnd"/>
           </w:p>
         </w:tc>
         <w:tc>
@@ -416,12 +439,20 @@
             <w:hideMark/>
           </w:tcPr>
           <w:p>
-            <w:r>
-              <w:t>t</w:t>
+            <w:proofErr w:type="spellStart"/>
+            <w:r>
+              <w:t>reservat</w:t>
+            </w:r>
+            <w:r>
+              <w:t>i</w:t>
+            </w:r>
+            <w:r>
+              <w:t>onT</w:t>
             </w:r>
             <w:r>
               <w:t>ime</w:t>
             </w:r>
+            <w:proofErr w:type="spellEnd"/>
           </w:p>
         </w:tc>
         <w:tc>
@@ -429,9 +460,11 @@
             <w:tcW w:w="504" w:type="dxa"/>
           </w:tcPr>
           <w:p>
+            <w:proofErr w:type="spellStart"/>
             <w:r>
               <w:t>oId</w:t>
             </w:r>
+            <w:proofErr w:type="spellEnd"/>
           </w:p>
         </w:tc>
       </w:tr>
@@ -447,13 +480,13 @@
               <wp:anchor distT="0" distB="0" distL="114300" distR="114300" simplePos="0" relativeHeight="251666432" behindDoc="0" locked="0" layoutInCell="1" allowOverlap="1" wp14:anchorId="68F11560" wp14:editId="03CDF6D2">
                 <wp:simplePos x="0" y="0"/>
                 <wp:positionH relativeFrom="column">
-                  <wp:posOffset>1954922</wp:posOffset>
+                  <wp:posOffset>2549459</wp:posOffset>
                 </wp:positionH>
                 <wp:positionV relativeFrom="paragraph">
-                  <wp:posOffset>-2337694</wp:posOffset>
+                  <wp:posOffset>-2948247</wp:posOffset>
                 </wp:positionV>
-                <wp:extent cx="739878" cy="4812031"/>
-                <wp:effectExtent l="2223" t="35877" r="62547" b="253048"/>
+                <wp:extent cx="746740" cy="6020282"/>
+                <wp:effectExtent l="0" t="46037" r="65087" b="236538"/>
                 <wp:wrapNone/>
                 <wp:docPr id="22" name="Straight Arrow Connector 22"/>
                 <wp:cNvGraphicFramePr/>
@@ -464,7 +497,7 @@
                       <wps:spPr>
                         <a:xfrm rot="5400000" flipH="1" flipV="1">
                           <a:off x="0" y="0"/>
-                          <a:ext cx="739878" cy="4812031"/>
+                          <a:ext cx="746740" cy="6020282"/>
                         </a:xfrm>
                         <a:prstGeom prst="bentConnector3">
                           <a:avLst>
@@ -504,7 +537,7 @@
           </mc:Choice>
           <mc:Fallback>
             <w:pict>
-              <v:shape w14:anchorId="7F17CCB6" id="Straight Arrow Connector 22" o:spid="_x0000_s1026" type="#_x0000_t34" style="position:absolute;margin-left:153.95pt;margin-top:-184.05pt;width:58.25pt;height:378.9pt;rotation:90;flip:x y;z-index:251666432;visibility:visible;mso-wrap-style:square;mso-width-percent:0;mso-height-percent:0;mso-wrap-distance-left:9pt;mso-wrap-distance-top:0;mso-wrap-distance-right:9pt;mso-wrap-distance-bottom:0;mso-position-horizontal:absolute;mso-position-horizontal-relative:text;mso-position-vertical:absolute;mso-position-vertical-relative:text;mso-width-percent:0;mso-height-percent:0;mso-width-relative:margin;mso-height-relative:margin" o:gfxdata="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" adj="-6416" strokecolor="#5b9bd5 [3204]" strokeweight=".5pt">
+              <v:shape w14:anchorId="0C77D8B3" id="Straight Arrow Connector 22" o:spid="_x0000_s1026" type="#_x0000_t34" style="position:absolute;margin-left:200.75pt;margin-top:-232.15pt;width:58.8pt;height:474.05pt;rotation:90;flip:x y;z-index:251666432;visibility:visible;mso-wrap-style:square;mso-width-percent:0;mso-height-percent:0;mso-wrap-distance-left:9pt;mso-wrap-distance-top:0;mso-wrap-distance-right:9pt;mso-wrap-distance-bottom:0;mso-position-horizontal:absolute;mso-position-horizontal-relative:text;mso-position-vertical:absolute;mso-position-vertical-relative:text;mso-width-percent:0;mso-height-percent:0;mso-width-relative:margin;mso-height-relative:margin" o:gfxdata="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" adj="-6416" strokecolor="#5b9bd5 [3204]" strokeweight=".5pt">
                 <v:stroke endarrow="block"/>
               </v:shape>
             </w:pict>
@@ -586,6 +619,9 @@
         </mc:AlternateContent>
       </w:r>
       <w:r>
+        <w:tab/>
+      </w:r>
+      <w:r>
         <w:fldChar w:fldCharType="begin"/>
       </w:r>
       <w:r>
@@ -612,10 +648,10 @@
               <wp:anchor distT="45720" distB="45720" distL="114300" distR="114300" simplePos="0" relativeHeight="251689984" behindDoc="0" locked="0" layoutInCell="1" allowOverlap="1" wp14:anchorId="1E2B5EF9" wp14:editId="00E74224">
                 <wp:simplePos x="0" y="0"/>
                 <wp:positionH relativeFrom="page">
-                  <wp:posOffset>6687289</wp:posOffset>
+                  <wp:posOffset>7303873</wp:posOffset>
                 </wp:positionH>
                 <wp:positionV relativeFrom="paragraph">
-                  <wp:posOffset>11549</wp:posOffset>
+                  <wp:posOffset>11430</wp:posOffset>
                 </wp:positionV>
                 <wp:extent cx="871855" cy="2891790"/>
                 <wp:effectExtent l="0" t="0" r="23495" b="22860"/>
@@ -664,15 +700,40 @@
                                 <w:sz w:val="16"/>
                                 <w:szCs w:val="16"/>
                               </w:rPr>
-                              <w:t>Should we have connection between waiter and tables?? I’m trying to understand the field WorkTables…</w:t>
+                              <w:t xml:space="preserve">Should we have connection between waiter and tables?? I’m trying to understand the field </w:t>
+                            </w:r>
+                            <w:proofErr w:type="spellStart"/>
+                            <w:r>
+                              <w:rPr>
+                                <w:sz w:val="16"/>
+                                <w:szCs w:val="16"/>
+                              </w:rPr>
+                              <w:t>WorkTables</w:t>
+                            </w:r>
+                            <w:proofErr w:type="spellEnd"/>
+                            <w:r>
+                              <w:rPr>
+                                <w:sz w:val="16"/>
+                                <w:szCs w:val="16"/>
+                              </w:rPr>
+                              <w:t>…</w:t>
                             </w:r>
                             <w:r>
                               <w:rPr>
                                 <w:sz w:val="16"/>
                                 <w:szCs w:val="16"/>
                               </w:rPr>
-                              <w:t xml:space="preserve"> How will it work.</w:t>
+                              <w:t xml:space="preserve"> How will it </w:t>
                             </w:r>
+                            <w:proofErr w:type="gramStart"/>
+                            <w:r>
+                              <w:rPr>
+                                <w:sz w:val="16"/>
+                                <w:szCs w:val="16"/>
+                              </w:rPr>
+                              <w:t>work.</w:t>
+                            </w:r>
+                            <w:proofErr w:type="gramEnd"/>
                             <w:r>
                               <w:rPr>
                                 <w:sz w:val="16"/>
@@ -711,7 +772,7 @@
                 <v:stroke joinstyle="miter"/>
                 <v:path gradientshapeok="t" o:connecttype="rect"/>
               </v:shapetype>
-              <v:shape id="Text Box 2" o:spid="_x0000_s1026" type="#_x0000_t202" style="position:absolute;margin-left:526.55pt;margin-top:.9pt;width:68.65pt;height:227.7pt;z-index:251689984;visibility:visible;mso-wrap-style:square;mso-width-percent:0;mso-height-percent:0;mso-wrap-distance-left:9pt;mso-wrap-distance-top:3.6pt;mso-wrap-distance-right:9pt;mso-wrap-distance-bottom:3.6pt;mso-position-horizontal:absolute;mso-position-horizontal-relative:page;mso-position-vertical:absolute;mso-position-vertical-relative:text;mso-width-percent:0;mso-height-percent:0;mso-width-relative:margin;mso-height-relative:margin;v-text-anchor:top" o:gfxdata="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">
+              <v:shape id="Text Box 2" o:spid="_x0000_s1026" type="#_x0000_t202" style="position:absolute;margin-left:575.1pt;margin-top:.9pt;width:68.65pt;height:227.7pt;z-index:251689984;visibility:visible;mso-wrap-style:square;mso-width-percent:0;mso-height-percent:0;mso-wrap-distance-left:9pt;mso-wrap-distance-top:3.6pt;mso-wrap-distance-right:9pt;mso-wrap-distance-bottom:3.6pt;mso-position-horizontal:absolute;mso-position-horizontal-relative:page;mso-position-vertical:absolute;mso-position-vertical-relative:text;mso-width-percent:0;mso-height-percent:0;mso-width-relative:margin;mso-height-relative:margin;v-text-anchor:top" o:gfxdata="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">
                 <v:textbox>
                   <w:txbxContent>
                     <w:p>
@@ -795,9 +856,11 @@
             <w:hideMark/>
           </w:tcPr>
           <w:p>
+            <w:proofErr w:type="spellStart"/>
             <w:r>
               <w:t>OrderLine</w:t>
             </w:r>
+            <w:proofErr w:type="spellEnd"/>
           </w:p>
         </w:tc>
         <w:tc>
@@ -852,14 +915,14 @@
             <w:tcW w:w="1165" w:type="dxa"/>
           </w:tcPr>
           <w:p>
+            <w:proofErr w:type="spellStart"/>
             <w:r>
               <w:t>oI</w:t>
             </w:r>
-            <w:bookmarkStart w:id="0" w:name="_GoBack"/>
-            <w:bookmarkEnd w:id="0"/>
             <w:r>
               <w:t>d</w:t>
             </w:r>
+            <w:proofErr w:type="spellEnd"/>
           </w:p>
         </w:tc>
         <w:tc>
@@ -867,9 +930,11 @@
             <w:tcW w:w="1165" w:type="dxa"/>
           </w:tcPr>
           <w:p>
+            <w:proofErr w:type="spellStart"/>
             <w:r>
               <w:t>meId</w:t>
             </w:r>
+            <w:proofErr w:type="spellEnd"/>
           </w:p>
         </w:tc>
       </w:tr>
@@ -1209,12 +1274,14 @@
             <w:hideMark/>
           </w:tcPr>
           <w:p>
-            <w:r>
-              <w:t>e</w:t>
+            <w:proofErr w:type="spellStart"/>
+            <w:r>
+              <w:t>mE</w:t>
             </w:r>
             <w:r>
               <w:t>xists</w:t>
             </w:r>
+            <w:proofErr w:type="spellEnd"/>
           </w:p>
         </w:tc>
       </w:tr>
@@ -1421,7 +1488,7 @@
       <w:tblGrid>
         <w:gridCol w:w="545"/>
         <w:gridCol w:w="1436"/>
-        <w:gridCol w:w="474"/>
+        <w:gridCol w:w="560"/>
       </w:tblGrid>
       <w:tr>
         <w:trPr>
@@ -1480,12 +1547,14 @@
             <w:hideMark/>
           </w:tcPr>
           <w:p>
+            <w:proofErr w:type="spellStart"/>
             <w:r>
               <w:t>w</w:t>
             </w:r>
             <w:r>
               <w:t>orkTables</w:t>
             </w:r>
+            <w:proofErr w:type="spellEnd"/>
           </w:p>
         </w:tc>
         <w:tc>
@@ -1496,9 +1565,17 @@
             <w:pPr>
               <w:jc w:val="center"/>
             </w:pPr>
-            <w:r>
-              <w:t>sId</w:t>
-            </w:r>
+            <w:proofErr w:type="spellStart"/>
+            <w:r>
+              <w:t>s</w:t>
+            </w:r>
+            <w:r>
+              <w:t>s</w:t>
+            </w:r>
+            <w:r>
+              <w:t>Id</w:t>
+            </w:r>
+            <w:proofErr w:type="spellEnd"/>
           </w:p>
         </w:tc>
       </w:tr>
@@ -1596,12 +1673,14 @@
             <w:hideMark/>
           </w:tcPr>
           <w:p>
+            <w:proofErr w:type="spellStart"/>
             <w:r>
               <w:t>isV</w:t>
             </w:r>
             <w:r>
               <w:t>egetarian</w:t>
             </w:r>
+            <w:proofErr w:type="spellEnd"/>
           </w:p>
         </w:tc>
         <w:tc>
@@ -1612,9 +1691,11 @@
             <w:pPr>
               <w:jc w:val="center"/>
             </w:pPr>
+            <w:proofErr w:type="spellStart"/>
             <w:r>
               <w:t>meId</w:t>
             </w:r>
+            <w:proofErr w:type="spellEnd"/>
           </w:p>
         </w:tc>
       </w:tr>
@@ -1883,12 +1964,14 @@
             <w:hideMark/>
           </w:tcPr>
           <w:p>
+            <w:proofErr w:type="spellStart"/>
             <w:r>
               <w:t>q</w:t>
             </w:r>
             <w:r>
               <w:t>uantityInStock</w:t>
             </w:r>
+            <w:proofErr w:type="spellEnd"/>
           </w:p>
         </w:tc>
         <w:tc>
@@ -1898,9 +1981,11 @@
             <w:hideMark/>
           </w:tcPr>
           <w:p>
+            <w:proofErr w:type="spellStart"/>
             <w:r>
               <w:t>minQuantityInStock</w:t>
             </w:r>
+            <w:proofErr w:type="spellEnd"/>
           </w:p>
         </w:tc>
         <w:tc>
@@ -1911,9 +1996,11 @@
             <w:pPr>
               <w:jc w:val="center"/>
             </w:pPr>
+            <w:proofErr w:type="spellStart"/>
             <w:r>
               <w:t>meId</w:t>
             </w:r>
+            <w:proofErr w:type="spellEnd"/>
           </w:p>
         </w:tc>
       </w:tr>
@@ -2029,12 +2116,14 @@
             <w:hideMark/>
           </w:tcPr>
           <w:p>
+            <w:proofErr w:type="spellStart"/>
             <w:r>
               <w:t>q</w:t>
             </w:r>
             <w:r>
               <w:t>uantityInStock</w:t>
             </w:r>
+            <w:proofErr w:type="spellEnd"/>
           </w:p>
         </w:tc>
         <w:tc>
@@ -2044,12 +2133,14 @@
             <w:hideMark/>
           </w:tcPr>
           <w:p>
+            <w:proofErr w:type="spellStart"/>
             <w:r>
               <w:t>a</w:t>
             </w:r>
             <w:r>
               <w:t>lcoholConcentration</w:t>
             </w:r>
+            <w:proofErr w:type="spellEnd"/>
           </w:p>
         </w:tc>
         <w:tc>
@@ -2059,12 +2150,14 @@
             <w:hideMark/>
           </w:tcPr>
           <w:p>
+            <w:proofErr w:type="spellStart"/>
             <w:r>
               <w:t>m</w:t>
             </w:r>
             <w:r>
               <w:t>inQuantityInStock</w:t>
             </w:r>
+            <w:proofErr w:type="spellEnd"/>
           </w:p>
         </w:tc>
         <w:tc>
@@ -2075,9 +2168,11 @@
             <w:pPr>
               <w:jc w:val="center"/>
             </w:pPr>
+            <w:proofErr w:type="spellStart"/>
             <w:r>
               <w:t>meId</w:t>
             </w:r>
+            <w:proofErr w:type="spellEnd"/>
           </w:p>
         </w:tc>
       </w:tr>
@@ -2237,12 +2332,14 @@
             <w:hideMark/>
           </w:tcPr>
           <w:p>
+            <w:proofErr w:type="spellStart"/>
             <w:r>
               <w:t>b</w:t>
             </w:r>
             <w:r>
               <w:t>ankAccount</w:t>
             </w:r>
+            <w:proofErr w:type="spellEnd"/>
           </w:p>
         </w:tc>
         <w:tc>
@@ -2291,12 +2388,14 @@
             <w:hideMark/>
           </w:tcPr>
           <w:p>
+            <w:proofErr w:type="spellStart"/>
             <w:r>
               <w:t>p</w:t>
             </w:r>
             <w:r>
               <w:t>honeNo</w:t>
             </w:r>
+            <w:proofErr w:type="spellEnd"/>
           </w:p>
         </w:tc>
         <w:tc>
@@ -2306,12 +2405,14 @@
             <w:hideMark/>
           </w:tcPr>
           <w:p>
+            <w:proofErr w:type="spellStart"/>
             <w:r>
               <w:t>c</w:t>
             </w:r>
             <w:r>
               <w:t>prNo</w:t>
             </w:r>
+            <w:proofErr w:type="spellEnd"/>
           </w:p>
         </w:tc>
         <w:tc>
@@ -2321,12 +2422,14 @@
             <w:hideMark/>
           </w:tcPr>
           <w:p>
-            <w:r>
-              <w:t>e</w:t>
+            <w:proofErr w:type="spellStart"/>
+            <w:r>
+              <w:t>sE</w:t>
             </w:r>
             <w:r>
               <w:t>xists</w:t>
             </w:r>
+            <w:proofErr w:type="spellEnd"/>
           </w:p>
         </w:tc>
       </w:tr>
@@ -2366,12 +2469,12 @@
         <w:gridCol w:w="1245"/>
         <w:gridCol w:w="937"/>
         <w:gridCol w:w="1182"/>
-        <w:gridCol w:w="734"/>
+        <w:gridCol w:w="789"/>
         <w:gridCol w:w="1804"/>
         <w:gridCol w:w="1651"/>
         <w:gridCol w:w="1802"/>
         <w:gridCol w:w="1745"/>
-        <w:gridCol w:w="549"/>
+        <w:gridCol w:w="545"/>
       </w:tblGrid>
       <w:tr>
         <w:trPr>
@@ -2392,9 +2495,14 @@
             <w:hideMark/>
           </w:tcPr>
           <w:p>
+            <w:proofErr w:type="spellStart"/>
+            <w:r>
+              <w:t>t</w:t>
+            </w:r>
             <w:r>
               <w:t>Table</w:t>
             </w:r>
+            <w:proofErr w:type="spellEnd"/>
           </w:p>
         </w:tc>
         <w:tc>
@@ -2486,12 +2594,14 @@
             <w:hideMark/>
           </w:tcPr>
           <w:p>
+            <w:proofErr w:type="spellStart"/>
             <w:r>
               <w:t>n</w:t>
             </w:r>
             <w:r>
               <w:t>oOfSeats</w:t>
             </w:r>
+            <w:proofErr w:type="spellEnd"/>
           </w:p>
         </w:tc>
         <w:tc>
@@ -2501,12 +2611,14 @@
             <w:hideMark/>
           </w:tcPr>
           <w:p>
+            <w:proofErr w:type="spellStart"/>
             <w:r>
               <w:t>tableN</w:t>
             </w:r>
             <w:r>
               <w:t>o</w:t>
             </w:r>
+            <w:proofErr w:type="spellEnd"/>
           </w:p>
         </w:tc>
         <w:tc>
@@ -2516,12 +2628,14 @@
             <w:hideMark/>
           </w:tcPr>
           <w:p>
+            <w:proofErr w:type="spellStart"/>
             <w:r>
               <w:t>i</w:t>
             </w:r>
             <w:r>
               <w:t>sAvailable</w:t>
             </w:r>
+            <w:proofErr w:type="spellEnd"/>
           </w:p>
         </w:tc>
         <w:tc>
@@ -2531,12 +2645,14 @@
             <w:hideMark/>
           </w:tcPr>
           <w:p>
-            <w:r>
-              <w:t>e</w:t>
+            <w:proofErr w:type="spellStart"/>
+            <w:r>
+              <w:t>tE</w:t>
             </w:r>
             <w:r>
               <w:t>xists</w:t>
             </w:r>
+            <w:proofErr w:type="spellEnd"/>
           </w:p>
         </w:tc>
         <w:tc>
@@ -2546,6 +2662,7 @@
             <w:hideMark/>
           </w:tcPr>
           <w:p>
+            <w:proofErr w:type="spellStart"/>
             <w:r>
               <w:t>t</w:t>
             </w:r>
@@ -2555,6 +2672,7 @@
             <w:r>
               <w:t>OnTheNorth</w:t>
             </w:r>
+            <w:proofErr w:type="spellEnd"/>
           </w:p>
         </w:tc>
         <w:tc>
@@ -2564,6 +2682,7 @@
             <w:hideMark/>
           </w:tcPr>
           <w:p>
+            <w:proofErr w:type="spellStart"/>
             <w:r>
               <w:t>t</w:t>
             </w:r>
@@ -2573,6 +2692,7 @@
             <w:r>
               <w:t>OnTheEast</w:t>
             </w:r>
+            <w:proofErr w:type="spellEnd"/>
           </w:p>
         </w:tc>
         <w:tc>
@@ -2582,6 +2702,7 @@
             <w:hideMark/>
           </w:tcPr>
           <w:p>
+            <w:proofErr w:type="spellStart"/>
             <w:r>
               <w:t>t</w:t>
             </w:r>
@@ -2591,6 +2712,7 @@
             <w:r>
               <w:t>OnTheSouth</w:t>
             </w:r>
+            <w:proofErr w:type="spellEnd"/>
           </w:p>
         </w:tc>
         <w:tc>
@@ -2600,12 +2722,14 @@
             <w:hideMark/>
           </w:tcPr>
           <w:p>
+            <w:proofErr w:type="spellStart"/>
             <w:r>
               <w:t>tableO</w:t>
             </w:r>
             <w:r>
               <w:t>nTheWest</w:t>
             </w:r>
+            <w:proofErr w:type="spellEnd"/>
           </w:p>
         </w:tc>
         <w:tc>
@@ -2613,9 +2737,11 @@
             <w:tcW w:w="549" w:type="dxa"/>
           </w:tcPr>
           <w:p>
+            <w:proofErr w:type="spellStart"/>
             <w:r>
               <w:t>wId</w:t>
             </w:r>
+            <w:proofErr w:type="spellEnd"/>
           </w:p>
         </w:tc>
       </w:tr>
@@ -2738,9 +2864,11 @@
             <w:hideMark/>
           </w:tcPr>
           <w:p>
+            <w:proofErr w:type="spellStart"/>
             <w:r>
               <w:t>ReservedTables</w:t>
             </w:r>
+            <w:proofErr w:type="spellEnd"/>
           </w:p>
         </w:tc>
         <w:tc>
@@ -2763,9 +2891,11 @@
             <w:hideMark/>
           </w:tcPr>
           <w:p>
+            <w:proofErr w:type="spellStart"/>
             <w:r>
               <w:t>rId</w:t>
             </w:r>
+            <w:proofErr w:type="spellEnd"/>
           </w:p>
         </w:tc>
         <w:tc>
@@ -2775,8 +2905,81 @@
             <w:hideMark/>
           </w:tcPr>
           <w:p>
+            <w:proofErr w:type="spellStart"/>
             <w:r>
               <w:t>tId</w:t>
+            </w:r>
+            <w:proofErr w:type="spellEnd"/>
+          </w:p>
+        </w:tc>
+      </w:tr>
+    </w:tbl>
+    <w:tbl>
+      <w:tblPr>
+        <w:tblStyle w:val="TableGrid"/>
+        <w:tblpPr w:leftFromText="180" w:rightFromText="180" w:vertAnchor="text" w:horzAnchor="page" w:tblpX="3969" w:tblpY="176"/>
+        <w:tblW w:w="0" w:type="auto"/>
+        <w:tblLook w:val="04A0" w:firstRow="1" w:lastRow="0" w:firstColumn="1" w:lastColumn="0" w:noHBand="0" w:noVBand="1"/>
+      </w:tblPr>
+      <w:tblGrid>
+        <w:gridCol w:w="1530"/>
+        <w:gridCol w:w="1294"/>
+        <w:gridCol w:w="1496"/>
+      </w:tblGrid>
+      <w:tr>
+        <w:tc>
+          <w:tcPr>
+            <w:tcW w:w="1530" w:type="dxa"/>
+          </w:tcPr>
+          <w:p>
+            <w:proofErr w:type="spellStart"/>
+            <w:r>
+              <w:t>tTime</w:t>
+            </w:r>
+            <w:proofErr w:type="spellEnd"/>
+          </w:p>
+        </w:tc>
+        <w:tc>
+          <w:tcPr>
+            <w:tcW w:w="1294" w:type="dxa"/>
+          </w:tcPr>
+          <w:p/>
+        </w:tc>
+        <w:tc>
+          <w:tcPr>
+            <w:tcW w:w="1496" w:type="dxa"/>
+          </w:tcPr>
+          <w:p/>
+        </w:tc>
+      </w:tr>
+      <w:tr>
+        <w:tc>
+          <w:tcPr>
+            <w:tcW w:w="1530" w:type="dxa"/>
+          </w:tcPr>
+          <w:p>
+            <w:r>
+              <w:t>Id</w:t>
+            </w:r>
+          </w:p>
+        </w:tc>
+        <w:tc>
+          <w:tcPr>
+            <w:tcW w:w="1294" w:type="dxa"/>
+          </w:tcPr>
+          <w:p>
+            <w:r>
+              <w:t>Hours</w:t>
+            </w:r>
+          </w:p>
+        </w:tc>
+        <w:tc>
+          <w:tcPr>
+            <w:tcW w:w="1496" w:type="dxa"/>
+          </w:tcPr>
+          <w:p>
+            <w:r>
+              <w:t>minutes</w:t>
             </w:r>
           </w:p>
         </w:tc>
@@ -2804,6 +3007,97 @@
         <w:fldChar w:fldCharType="end"/>
       </w:r>
     </w:p>
+    <w:tbl>
+      <w:tblPr>
+        <w:tblStyle w:val="TableGrid"/>
+        <w:tblW w:w="0" w:type="auto"/>
+        <w:tblInd w:w="2515" w:type="dxa"/>
+        <w:tblLook w:val="04A0" w:firstRow="1" w:lastRow="0" w:firstColumn="1" w:lastColumn="0" w:noHBand="0" w:noVBand="1"/>
+      </w:tblPr>
+      <w:tblGrid>
+        <w:gridCol w:w="1530"/>
+        <w:gridCol w:w="1260"/>
+        <w:gridCol w:w="1530"/>
+        <w:gridCol w:w="1260"/>
+      </w:tblGrid>
+      <w:tr>
+        <w:tc>
+          <w:tcPr>
+            <w:tcW w:w="1530" w:type="dxa"/>
+          </w:tcPr>
+          <w:p>
+            <w:proofErr w:type="spellStart"/>
+            <w:r>
+              <w:t>lLogin</w:t>
+            </w:r>
+            <w:proofErr w:type="spellEnd"/>
+          </w:p>
+        </w:tc>
+        <w:tc>
+          <w:tcPr>
+            <w:tcW w:w="1260" w:type="dxa"/>
+          </w:tcPr>
+          <w:p/>
+        </w:tc>
+        <w:tc>
+          <w:tcPr>
+            <w:tcW w:w="1530" w:type="dxa"/>
+          </w:tcPr>
+          <w:p/>
+        </w:tc>
+        <w:tc>
+          <w:tcPr>
+            <w:tcW w:w="1260" w:type="dxa"/>
+          </w:tcPr>
+          <w:p/>
+        </w:tc>
+      </w:tr>
+      <w:tr>
+        <w:tc>
+          <w:tcPr>
+            <w:tcW w:w="1530" w:type="dxa"/>
+          </w:tcPr>
+          <w:p>
+            <w:r>
+              <w:t>Id</w:t>
+            </w:r>
+          </w:p>
+        </w:tc>
+        <w:tc>
+          <w:tcPr>
+            <w:tcW w:w="1260" w:type="dxa"/>
+          </w:tcPr>
+          <w:p>
+            <w:r>
+              <w:t>Username</w:t>
+            </w:r>
+          </w:p>
+        </w:tc>
+        <w:tc>
+          <w:tcPr>
+            <w:tcW w:w="1530" w:type="dxa"/>
+          </w:tcPr>
+          <w:p>
+            <w:r>
+              <w:t>pass</w:t>
+            </w:r>
+          </w:p>
+        </w:tc>
+        <w:tc>
+          <w:tcPr>
+            <w:tcW w:w="1260" w:type="dxa"/>
+          </w:tcPr>
+          <w:p>
+            <w:r>
+              <w:t>accessType</w:t>
+            </w:r>
+            <w:bookmarkStart w:id="0" w:name="_GoBack"/>
+            <w:bookmarkEnd w:id="0"/>
+          </w:p>
+        </w:tc>
+      </w:tr>
+    </w:tbl>
+    <w:p/>
     <w:sectPr>
       <w:pgSz w:w="16839" w:h="23814" w:code="8"/>
       <w:pgMar w:top="1440" w:right="1440" w:bottom="1440" w:left="1440" w:header="720" w:footer="720" w:gutter="0"/>
@@ -3530,7 +3824,7 @@
 </file>
 
 <file path=customXml/itemProps1.xml><?xml version="1.0" encoding="utf-8"?>
-<ds:datastoreItem xmlns:ds="http://schemas.openxmlformats.org/officeDocument/2006/customXml" ds:itemID="{B75FA09C-BC9D-46C4-8596-A269E65F1746}">
+<ds:datastoreItem xmlns:ds="http://schemas.openxmlformats.org/officeDocument/2006/customXml" ds:itemID="{BF11D3F3-2A70-45FF-AD0F-45EB2D98A36C}">
   <ds:schemaRefs>
     <ds:schemaRef ds:uri="http://schemas.openxmlformats.org/officeDocument/2006/bibliography"/>
   </ds:schemaRefs>

</xml_diff>

<commit_message>
Update from Johnny with love
</commit_message>
<xml_diff>
--- a/System development files/Relational model.docx
+++ b/System development files/Relational model.docx
@@ -350,13 +350,13 @@
                     <wp:anchor distT="0" distB="0" distL="114300" distR="114300" simplePos="0" relativeHeight="251692032" behindDoc="0" locked="0" layoutInCell="1" allowOverlap="1" wp14:anchorId="2FE59D2C" wp14:editId="16CB68FE">
                       <wp:simplePos x="0" y="0"/>
                       <wp:positionH relativeFrom="column">
-                        <wp:posOffset>-4722835</wp:posOffset>
+                        <wp:posOffset>-4953042</wp:posOffset>
                       </wp:positionH>
                       <wp:positionV relativeFrom="paragraph">
-                        <wp:posOffset>1332628</wp:posOffset>
+                        <wp:posOffset>1654917</wp:posOffset>
                       </wp:positionV>
-                      <wp:extent cx="3957601" cy="3122516"/>
-                      <wp:effectExtent l="0" t="39688" r="60643" b="22542"/>
+                      <wp:extent cx="4525491" cy="3022914"/>
+                      <wp:effectExtent l="8255" t="29845" r="55245" b="36195"/>
                       <wp:wrapNone/>
                       <wp:docPr id="23" name="Straight Arrow Connector 23"/>
                       <wp:cNvGraphicFramePr/>
@@ -367,11 +367,11 @@
                             <wps:spPr>
                               <a:xfrm rot="5400000" flipH="1" flipV="1">
                                 <a:off x="0" y="0"/>
-                                <a:ext cx="3957601" cy="3122516"/>
+                                <a:ext cx="4525491" cy="3022914"/>
                               </a:xfrm>
                               <a:prstGeom prst="bentConnector3">
                                 <a:avLst>
-                                  <a:gd name="adj1" fmla="val 94149"/>
+                                  <a:gd name="adj1" fmla="val 91728"/>
                                 </a:avLst>
                               </a:prstGeom>
                               <a:ln>
@@ -407,7 +407,7 @@
                 </mc:Choice>
                 <mc:Fallback>
                   <w:pict>
-                    <v:shapetype w14:anchorId="69DEB6DA" id="_x0000_t34" coordsize="21600,21600" o:spt="34" o:oned="t" adj="10800" path="m,l@0,0@0,21600,21600,21600e" filled="f">
+                    <v:shapetype w14:anchorId="7B776D6A" id="_x0000_t34" coordsize="21600,21600" o:spt="34" o:oned="t" adj="10800" path="m,l@0,0@0,21600,21600,21600e" filled="f">
                       <v:stroke joinstyle="miter"/>
                       <v:formulas>
                         <v:f eqn="val #0"/>
@@ -418,7 +418,7 @@
                       </v:handles>
                       <o:lock v:ext="edit" shapetype="t"/>
                     </v:shapetype>
-                    <v:shape id="Straight Arrow Connector 23" o:spid="_x0000_s1026" type="#_x0000_t34" style="position:absolute;margin-left:-371.9pt;margin-top:104.95pt;width:311.6pt;height:245.85pt;rotation:90;flip:x y;z-index:251692032;visibility:visible;mso-wrap-style:square;mso-width-percent:0;mso-height-percent:0;mso-wrap-distance-left:9pt;mso-wrap-distance-top:0;mso-wrap-distance-right:9pt;mso-wrap-distance-bottom:0;mso-position-horizontal:absolute;mso-position-horizontal-relative:text;mso-position-vertical:absolute;mso-position-vertical-relative:text;mso-width-percent:0;mso-height-percent:0;mso-width-relative:margin;mso-height-relative:margin" o:gfxdata="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" adj="20336" strokecolor="#ed7d31 [3205]" strokeweight=".5pt">
+                    <v:shape id="Straight Arrow Connector 23" o:spid="_x0000_s1026" type="#_x0000_t34" style="position:absolute;margin-left:-390pt;margin-top:130.3pt;width:356.35pt;height:238pt;rotation:90;flip:x y;z-index:251692032;visibility:visible;mso-wrap-style:square;mso-width-percent:0;mso-height-percent:0;mso-wrap-distance-left:9pt;mso-wrap-distance-top:0;mso-wrap-distance-right:9pt;mso-wrap-distance-bottom:0;mso-position-horizontal:absolute;mso-position-horizontal-relative:text;mso-position-vertical:absolute;mso-position-vertical-relative:text;mso-width-percent:0;mso-height-percent:0;mso-width-relative:margin;mso-height-relative:margin" o:gfxdata="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" adj="19813" strokecolor="#ed7d31 [3205]" strokeweight=".5pt">
                       <v:stroke endarrow="block"/>
                     </v:shape>
                   </w:pict>
@@ -661,12 +661,11 @@
       <w:tblPr>
         <w:tblStyle w:val="TableGrid"/>
         <w:tblpPr w:leftFromText="180" w:rightFromText="180" w:vertAnchor="text" w:horzAnchor="margin" w:tblpY="277"/>
-        <w:tblW w:w="6379" w:type="dxa"/>
+        <w:tblW w:w="5214" w:type="dxa"/>
         <w:tblLook w:val="04A0" w:firstRow="1" w:lastRow="0" w:firstColumn="1" w:lastColumn="0" w:noHBand="0" w:noVBand="1"/>
       </w:tblPr>
       <w:tblGrid>
         <w:gridCol w:w="554"/>
-        <w:gridCol w:w="1165"/>
         <w:gridCol w:w="1165"/>
         <w:gridCol w:w="1165"/>
         <w:gridCol w:w="1165"/>
@@ -716,12 +715,6 @@
           </w:tcPr>
           <w:p/>
         </w:tc>
-        <w:tc>
-          <w:tcPr>
-            <w:tcW w:w="1165" w:type="dxa"/>
-          </w:tcPr>
-          <w:p/>
-        </w:tc>
       </w:tr>
       <w:tr>
         <w:trPr>
@@ -777,20 +770,6 @@
             <w:proofErr w:type="spellStart"/>
             <w:r>
               <w:t>meId</w:t>
-            </w:r>
-            <w:bookmarkStart w:id="0" w:name="_GoBack"/>
-            <w:bookmarkEnd w:id="0"/>
-            <w:proofErr w:type="spellEnd"/>
-          </w:p>
-        </w:tc>
-        <w:tc>
-          <w:tcPr>
-            <w:tcW w:w="1165" w:type="dxa"/>
-          </w:tcPr>
-          <w:p>
-            <w:proofErr w:type="spellStart"/>
-            <w:r>
-              <w:t>mType</w:t>
             </w:r>
             <w:proofErr w:type="spellEnd"/>
           </w:p>
@@ -847,7 +826,7 @@
           </w:tcPr>
           <w:p>
             <w:r>
-              <w:t>Id</w:t>
+              <w:t>id</w:t>
             </w:r>
           </w:p>
         </w:tc>
@@ -864,6 +843,114 @@
       </w:tr>
     </w:tbl>
     <w:p/>
+    <w:p/>
+    <w:tbl>
+      <w:tblPr>
+        <w:tblStyle w:val="TableGrid"/>
+        <w:tblpPr w:leftFromText="180" w:rightFromText="180" w:vertAnchor="text" w:horzAnchor="margin" w:tblpXSpec="right" w:tblpY="171"/>
+        <w:tblW w:w="0" w:type="auto"/>
+        <w:tblLook w:val="04A0" w:firstRow="1" w:lastRow="0" w:firstColumn="1" w:lastColumn="0" w:noHBand="0" w:noVBand="1"/>
+      </w:tblPr>
+      <w:tblGrid>
+        <w:gridCol w:w="1530"/>
+        <w:gridCol w:w="1260"/>
+        <w:gridCol w:w="1530"/>
+        <w:gridCol w:w="1260"/>
+      </w:tblGrid>
+      <w:tr>
+        <w:tc>
+          <w:tcPr>
+            <w:tcW w:w="1530" w:type="dxa"/>
+          </w:tcPr>
+          <w:p>
+            <w:proofErr w:type="spellStart"/>
+            <w:r>
+              <w:t>lLogin</w:t>
+            </w:r>
+            <w:proofErr w:type="spellEnd"/>
+          </w:p>
+        </w:tc>
+        <w:tc>
+          <w:tcPr>
+            <w:tcW w:w="1260" w:type="dxa"/>
+          </w:tcPr>
+          <w:p/>
+        </w:tc>
+        <w:tc>
+          <w:tcPr>
+            <w:tcW w:w="1530" w:type="dxa"/>
+          </w:tcPr>
+          <w:p/>
+        </w:tc>
+        <w:tc>
+          <w:tcPr>
+            <w:tcW w:w="1260" w:type="dxa"/>
+          </w:tcPr>
+          <w:p/>
+        </w:tc>
+      </w:tr>
+      <w:tr>
+        <w:tc>
+          <w:tcPr>
+            <w:tcW w:w="1530" w:type="dxa"/>
+          </w:tcPr>
+          <w:p>
+            <w:r>
+              <w:t>id</w:t>
+            </w:r>
+          </w:p>
+        </w:tc>
+        <w:tc>
+          <w:tcPr>
+            <w:tcW w:w="1260" w:type="dxa"/>
+          </w:tcPr>
+          <w:p>
+            <w:r>
+              <w:t>Username</w:t>
+            </w:r>
+          </w:p>
+        </w:tc>
+        <w:tc>
+          <w:tcPr>
+            <w:tcW w:w="1530" w:type="dxa"/>
+          </w:tcPr>
+          <w:p>
+            <w:r>
+              <w:t>pass</w:t>
+            </w:r>
+          </w:p>
+        </w:tc>
+        <w:tc>
+          <w:tcPr>
+            <w:tcW w:w="1260" w:type="dxa"/>
+          </w:tcPr>
+          <w:p>
+            <w:proofErr w:type="spellStart"/>
+            <w:r>
+              <w:t>accessType</w:t>
+            </w:r>
+            <w:proofErr w:type="spellEnd"/>
+          </w:p>
+        </w:tc>
+      </w:tr>
+    </w:tbl>
+    <w:p>
+      <w:r>
+        <w:fldChar w:fldCharType="begin"/>
+      </w:r>
+      <w:r>
+        <w:instrText xml:space="preserve"> LINK </w:instrText>
+      </w:r>
+      <w:r>
+        <w:instrText xml:space="preserve">Excel.Sheet.12 C:\\Users\\Janis\\Desktop\\RelationalModel.xlsx Sheet1!R9C1:R10C4 </w:instrText>
+      </w:r>
+      <w:r>
+        <w:instrText xml:space="preserve">\a \f 5 \h  \* MERGEFORMAT </w:instrText>
+      </w:r>
+      <w:r>
+        <w:fldChar w:fldCharType="separate"/>
+      </w:r>
+    </w:p>
     <w:p>
       <w:r>
         <w:rPr>
@@ -872,165 +959,16 @@
         <mc:AlternateContent>
           <mc:Choice Requires="wps">
             <w:drawing>
-              <wp:anchor distT="0" distB="0" distL="114300" distR="114300" simplePos="0" relativeHeight="251694080" behindDoc="0" locked="0" layoutInCell="1" allowOverlap="1" wp14:anchorId="65FCB7E6" wp14:editId="2B27DF34">
+              <wp:anchor distT="0" distB="0" distL="114300" distR="114300" simplePos="0" relativeHeight="251698176" behindDoc="0" locked="0" layoutInCell="1" allowOverlap="1" wp14:anchorId="4435A888" wp14:editId="598F4EC8">
                 <wp:simplePos x="0" y="0"/>
                 <wp:positionH relativeFrom="column">
-                  <wp:posOffset>704451</wp:posOffset>
+                  <wp:posOffset>1650703</wp:posOffset>
                 </wp:positionH>
                 <wp:positionV relativeFrom="paragraph">
-                  <wp:posOffset>248559</wp:posOffset>
+                  <wp:posOffset>155200</wp:posOffset>
                 </wp:positionV>
-                <wp:extent cx="1459383" cy="1409799"/>
-                <wp:effectExtent l="5715" t="32385" r="51435" b="32385"/>
-                <wp:wrapNone/>
-                <wp:docPr id="1" name="Straight Arrow Connector 17"/>
-                <wp:cNvGraphicFramePr/>
-                <a:graphic xmlns:a="http://schemas.openxmlformats.org/drawingml/2006/main">
-                  <a:graphicData uri="http://schemas.microsoft.com/office/word/2010/wordprocessingShape">
-                    <wps:wsp>
-                      <wps:cNvCnPr/>
-                      <wps:spPr>
-                        <a:xfrm rot="5400000" flipH="1" flipV="1">
-                          <a:off x="0" y="0"/>
-                          <a:ext cx="1459383" cy="1409799"/>
-                        </a:xfrm>
-                        <a:prstGeom prst="bentConnector3">
-                          <a:avLst>
-                            <a:gd name="adj1" fmla="val 12793"/>
-                          </a:avLst>
-                        </a:prstGeom>
-                        <a:ln>
-                          <a:tailEnd type="triangle"/>
-                        </a:ln>
-                      </wps:spPr>
-                      <wps:style>
-                        <a:lnRef idx="1">
-                          <a:schemeClr val="accent1"/>
-                        </a:lnRef>
-                        <a:fillRef idx="0">
-                          <a:schemeClr val="accent1"/>
-                        </a:fillRef>
-                        <a:effectRef idx="0">
-                          <a:schemeClr val="accent1"/>
-                        </a:effectRef>
-                        <a:fontRef idx="minor">
-                          <a:schemeClr val="tx1"/>
-                        </a:fontRef>
-                      </wps:style>
-                      <wps:bodyPr/>
-                    </wps:wsp>
-                  </a:graphicData>
-                </a:graphic>
-                <wp14:sizeRelH relativeFrom="margin">
-                  <wp14:pctWidth>0</wp14:pctWidth>
-                </wp14:sizeRelH>
-                <wp14:sizeRelV relativeFrom="margin">
-                  <wp14:pctHeight>0</wp14:pctHeight>
-                </wp14:sizeRelV>
-              </wp:anchor>
-            </w:drawing>
-          </mc:Choice>
-          <mc:Fallback>
-            <w:pict>
-              <v:shape w14:anchorId="3D3C8CFF" id="Straight Arrow Connector 17" o:spid="_x0000_s1026" type="#_x0000_t34" style="position:absolute;margin-left:55.45pt;margin-top:19.55pt;width:114.9pt;height:111pt;rotation:90;flip:x y;z-index:251694080;visibility:visible;mso-wrap-style:square;mso-width-percent:0;mso-height-percent:0;mso-wrap-distance-left:9pt;mso-wrap-distance-top:0;mso-wrap-distance-right:9pt;mso-wrap-distance-bottom:0;mso-position-horizontal:absolute;mso-position-horizontal-relative:text;mso-position-vertical:absolute;mso-position-vertical-relative:text;mso-width-percent:0;mso-height-percent:0;mso-width-relative:margin;mso-height-relative:margin" o:gfxdata="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" adj="2763" strokecolor="#5b9bd5 [3204]" strokeweight=".5pt">
-                <v:stroke endarrow="block"/>
-              </v:shape>
-            </w:pict>
-          </mc:Fallback>
-        </mc:AlternateContent>
-      </w:r>
-      <w:r>
-        <w:rPr>
-          <w:noProof/>
-        </w:rPr>
-        <mc:AlternateContent>
-          <mc:Choice Requires="wps">
-            <w:drawing>
-              <wp:anchor distT="0" distB="0" distL="114300" distR="114300" simplePos="0" relativeHeight="251696128" behindDoc="0" locked="0" layoutInCell="1" allowOverlap="1" wp14:anchorId="63867C08" wp14:editId="395139CA">
-                <wp:simplePos x="0" y="0"/>
-                <wp:positionH relativeFrom="margin">
-                  <wp:align>left</wp:align>
-                </wp:positionH>
-                <wp:positionV relativeFrom="paragraph">
-                  <wp:posOffset>115142</wp:posOffset>
-                </wp:positionV>
-                <wp:extent cx="1905800" cy="2141938"/>
-                <wp:effectExtent l="0" t="41910" r="71755" b="14605"/>
-                <wp:wrapNone/>
-                <wp:docPr id="4" name="Straight Arrow Connector 17"/>
-                <wp:cNvGraphicFramePr/>
-                <a:graphic xmlns:a="http://schemas.openxmlformats.org/drawingml/2006/main">
-                  <a:graphicData uri="http://schemas.microsoft.com/office/word/2010/wordprocessingShape">
-                    <wps:wsp>
-                      <wps:cNvCnPr/>
-                      <wps:spPr>
-                        <a:xfrm rot="5400000" flipH="1" flipV="1">
-                          <a:off x="0" y="0"/>
-                          <a:ext cx="1905800" cy="2141938"/>
-                        </a:xfrm>
-                        <a:prstGeom prst="bentConnector3">
-                          <a:avLst>
-                            <a:gd name="adj1" fmla="val 46469"/>
-                          </a:avLst>
-                        </a:prstGeom>
-                        <a:ln>
-                          <a:tailEnd type="triangle"/>
-                        </a:ln>
-                      </wps:spPr>
-                      <wps:style>
-                        <a:lnRef idx="1">
-                          <a:schemeClr val="accent1"/>
-                        </a:lnRef>
-                        <a:fillRef idx="0">
-                          <a:schemeClr val="accent1"/>
-                        </a:fillRef>
-                        <a:effectRef idx="0">
-                          <a:schemeClr val="accent1"/>
-                        </a:effectRef>
-                        <a:fontRef idx="minor">
-                          <a:schemeClr val="tx1"/>
-                        </a:fontRef>
-                      </wps:style>
-                      <wps:bodyPr/>
-                    </wps:wsp>
-                  </a:graphicData>
-                </a:graphic>
-                <wp14:sizeRelH relativeFrom="margin">
-                  <wp14:pctWidth>0</wp14:pctWidth>
-                </wp14:sizeRelH>
-                <wp14:sizeRelV relativeFrom="margin">
-                  <wp14:pctHeight>0</wp14:pctHeight>
-                </wp14:sizeRelV>
-              </wp:anchor>
-            </w:drawing>
-          </mc:Choice>
-          <mc:Fallback>
-            <w:pict>
-              <v:shape w14:anchorId="1AB1EFCD" id="Straight Arrow Connector 17" o:spid="_x0000_s1026" type="#_x0000_t34" style="position:absolute;margin-left:0;margin-top:9.05pt;width:150.05pt;height:168.65pt;rotation:90;flip:x y;z-index:251696128;visibility:visible;mso-wrap-style:square;mso-width-percent:0;mso-height-percent:0;mso-wrap-distance-left:9pt;mso-wrap-distance-top:0;mso-wrap-distance-right:9pt;mso-wrap-distance-bottom:0;mso-position-horizontal:left;mso-position-horizontal-relative:margin;mso-position-vertical:absolute;mso-position-vertical-relative:text;mso-width-percent:0;mso-height-percent:0;mso-width-relative:margin;mso-height-relative:margin" o:gfxdata="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" adj="10037" strokecolor="#5b9bd5 [3204]" strokeweight=".5pt">
-                <v:stroke endarrow="block"/>
-                <w10:wrap anchorx="margin"/>
-              </v:shape>
-            </w:pict>
-          </mc:Fallback>
-        </mc:AlternateContent>
-      </w:r>
-      <w:r>
-        <w:rPr>
-          <w:noProof/>
-        </w:rPr>
-        <mc:AlternateContent>
-          <mc:Choice Requires="wps">
-            <w:drawing>
-              <wp:anchor distT="0" distB="0" distL="114300" distR="114300" simplePos="0" relativeHeight="251698176" behindDoc="0" locked="0" layoutInCell="1" allowOverlap="1" wp14:anchorId="7C22D006" wp14:editId="5E93679F">
-                <wp:simplePos x="0" y="0"/>
-                <wp:positionH relativeFrom="column">
-                  <wp:posOffset>-383996</wp:posOffset>
-                </wp:positionH>
-                <wp:positionV relativeFrom="paragraph">
-                  <wp:posOffset>190900</wp:posOffset>
-                </wp:positionV>
-                <wp:extent cx="2496490" cy="2565207"/>
-                <wp:effectExtent l="3810" t="34290" r="60325" b="22225"/>
+                <wp:extent cx="1433369" cy="424084"/>
+                <wp:effectExtent l="28575" t="47625" r="43180" b="5080"/>
                 <wp:wrapNone/>
                 <wp:docPr id="5" name="Straight Arrow Connector 17"/>
                 <wp:cNvGraphicFramePr/>
@@ -1039,9 +977,9 @@
                     <wps:wsp>
                       <wps:cNvCnPr/>
                       <wps:spPr>
-                        <a:xfrm rot="5400000" flipH="1" flipV="1">
+                        <a:xfrm rot="5400000" flipH="1">
                           <a:off x="0" y="0"/>
-                          <a:ext cx="2496490" cy="2565207"/>
+                          <a:ext cx="1433369" cy="424084"/>
                         </a:xfrm>
                         <a:prstGeom prst="bentConnector3">
                           <a:avLst>
@@ -1081,127 +1019,19 @@
           </mc:Choice>
           <mc:Fallback>
             <w:pict>
-              <v:shape w14:anchorId="6BF48EC2" id="Straight Arrow Connector 17" o:spid="_x0000_s1026" type="#_x0000_t34" style="position:absolute;margin-left:-30.25pt;margin-top:15.05pt;width:196.55pt;height:202pt;rotation:90;flip:x y;z-index:251698176;visibility:visible;mso-wrap-style:square;mso-width-percent:0;mso-height-percent:0;mso-wrap-distance-left:9pt;mso-wrap-distance-top:0;mso-wrap-distance-right:9pt;mso-wrap-distance-bottom:0;mso-position-horizontal:absolute;mso-position-horizontal-relative:text;mso-position-vertical:absolute;mso-position-vertical-relative:text;mso-width-percent:0;mso-height-percent:0;mso-width-relative:margin;mso-height-relative:margin" o:gfxdata="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" adj="13337" strokecolor="#5b9bd5 [3204]" strokeweight=".5pt">
+              <v:shape w14:anchorId="4D40E625" id="Straight Arrow Connector 17" o:spid="_x0000_s1026" type="#_x0000_t34" style="position:absolute;margin-left:130pt;margin-top:12.2pt;width:112.85pt;height:33.4pt;rotation:-90;flip:x;z-index:251698176;visibility:visible;mso-wrap-style:square;mso-width-percent:0;mso-height-percent:0;mso-wrap-distance-left:9pt;mso-wrap-distance-top:0;mso-wrap-distance-right:9pt;mso-wrap-distance-bottom:0;mso-position-horizontal:absolute;mso-position-horizontal-relative:text;mso-position-vertical:absolute;mso-position-vertical-relative:text;mso-width-percent:0;mso-height-percent:0;mso-width-relative:margin;mso-height-relative:margin" o:gfxdata="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" adj="13337" strokecolor="#5b9bd5 [3204]" strokeweight=".5pt">
                 <v:stroke endarrow="block"/>
               </v:shape>
             </w:pict>
           </mc:Fallback>
         </mc:AlternateContent>
       </w:r>
-    </w:p>
-    <w:tbl>
-      <w:tblPr>
-        <w:tblStyle w:val="TableGrid"/>
-        <w:tblpPr w:leftFromText="180" w:rightFromText="180" w:vertAnchor="text" w:horzAnchor="margin" w:tblpXSpec="right" w:tblpY="171"/>
-        <w:tblW w:w="0" w:type="auto"/>
-        <w:tblLook w:val="04A0" w:firstRow="1" w:lastRow="0" w:firstColumn="1" w:lastColumn="0" w:noHBand="0" w:noVBand="1"/>
-      </w:tblPr>
-      <w:tblGrid>
-        <w:gridCol w:w="1530"/>
-        <w:gridCol w:w="1260"/>
-        <w:gridCol w:w="1530"/>
-        <w:gridCol w:w="1260"/>
-      </w:tblGrid>
-      <w:tr>
-        <w:tc>
-          <w:tcPr>
-            <w:tcW w:w="1530" w:type="dxa"/>
-          </w:tcPr>
-          <w:p>
-            <w:proofErr w:type="spellStart"/>
-            <w:r>
-              <w:t>lLogin</w:t>
-            </w:r>
-            <w:proofErr w:type="spellEnd"/>
-          </w:p>
-        </w:tc>
-        <w:tc>
-          <w:tcPr>
-            <w:tcW w:w="1260" w:type="dxa"/>
-          </w:tcPr>
-          <w:p/>
-        </w:tc>
-        <w:tc>
-          <w:tcPr>
-            <w:tcW w:w="1530" w:type="dxa"/>
-          </w:tcPr>
-          <w:p/>
-        </w:tc>
-        <w:tc>
-          <w:tcPr>
-            <w:tcW w:w="1260" w:type="dxa"/>
-          </w:tcPr>
-          <w:p/>
-        </w:tc>
-      </w:tr>
-      <w:tr>
-        <w:tc>
-          <w:tcPr>
-            <w:tcW w:w="1530" w:type="dxa"/>
-          </w:tcPr>
-          <w:p>
-            <w:r>
-              <w:t>Id</w:t>
-            </w:r>
-          </w:p>
-        </w:tc>
-        <w:tc>
-          <w:tcPr>
-            <w:tcW w:w="1260" w:type="dxa"/>
-          </w:tcPr>
-          <w:p>
-            <w:r>
-              <w:t>Username</w:t>
-            </w:r>
-          </w:p>
-        </w:tc>
-        <w:tc>
-          <w:tcPr>
-            <w:tcW w:w="1530" w:type="dxa"/>
-          </w:tcPr>
-          <w:p>
-            <w:r>
-              <w:t>pass</w:t>
-            </w:r>
-          </w:p>
-        </w:tc>
-        <w:tc>
-          <w:tcPr>
-            <w:tcW w:w="1260" w:type="dxa"/>
-          </w:tcPr>
-          <w:p>
-            <w:proofErr w:type="spellStart"/>
-            <w:r>
-              <w:t>accessType</w:t>
-            </w:r>
-            <w:proofErr w:type="spellEnd"/>
-          </w:p>
-        </w:tc>
-      </w:tr>
-    </w:tbl>
-    <w:p>
-      <w:r>
-        <w:fldChar w:fldCharType="begin"/>
-      </w:r>
-      <w:r>
-        <w:instrText xml:space="preserve"> LINK </w:instrText>
-      </w:r>
-      <w:r>
-        <w:instrText xml:space="preserve">Excel.Sheet.12 C:\\Users\\Janis\\Desktop\\RelationalModel.xlsx Sheet1!R9C1:R10C4 </w:instrText>
-      </w:r>
-      <w:r>
-        <w:instrText xml:space="preserve">\a \f 5 \h  \* MERGEFORMAT </w:instrText>
-      </w:r>
-      <w:r>
-        <w:fldChar w:fldCharType="separate"/>
+      <w:r>
+        <w:fldChar w:fldCharType="end"/>
       </w:r>
     </w:p>
     <w:p>
-      <w:r>
-        <w:fldChar w:fldCharType="end"/>
-      </w:r>
-    </w:p>
-    <w:p>
+      <w:bookmarkStart w:id="0" w:name="_GoBack"/>
       <w:r>
         <w:rPr>
           <w:noProof/>
@@ -1209,7 +1039,233 @@
         <mc:AlternateContent>
           <mc:Choice Requires="wps">
             <w:drawing>
-              <wp:anchor distT="0" distB="0" distL="114300" distR="114300" simplePos="0" relativeHeight="251680768" behindDoc="0" locked="0" layoutInCell="1" allowOverlap="1" wp14:anchorId="4118C05F" wp14:editId="6D98CBEF">
+              <wp:anchor distT="0" distB="0" distL="114300" distR="114300" simplePos="0" relativeHeight="251704320" behindDoc="0" locked="0" layoutInCell="1" allowOverlap="1" wp14:anchorId="5F58030E" wp14:editId="4E7A1CF5">
+                <wp:simplePos x="0" y="0"/>
+                <wp:positionH relativeFrom="margin">
+                  <wp:posOffset>2170553</wp:posOffset>
+                </wp:positionH>
+                <wp:positionV relativeFrom="paragraph">
+                  <wp:posOffset>212674</wp:posOffset>
+                </wp:positionV>
+                <wp:extent cx="352931" cy="1828008"/>
+                <wp:effectExtent l="62548" t="0" r="14922" b="53023"/>
+                <wp:wrapNone/>
+                <wp:docPr id="8" name="Straight Arrow Connector 17"/>
+                <wp:cNvGraphicFramePr/>
+                <a:graphic xmlns:a="http://schemas.openxmlformats.org/drawingml/2006/main">
+                  <a:graphicData uri="http://schemas.microsoft.com/office/word/2010/wordprocessingShape">
+                    <wps:wsp>
+                      <wps:cNvCnPr/>
+                      <wps:spPr>
+                        <a:xfrm rot="5400000">
+                          <a:off x="0" y="0"/>
+                          <a:ext cx="352931" cy="1828008"/>
+                        </a:xfrm>
+                        <a:prstGeom prst="bentConnector3">
+                          <a:avLst>
+                            <a:gd name="adj1" fmla="val 45319"/>
+                          </a:avLst>
+                        </a:prstGeom>
+                        <a:ln>
+                          <a:tailEnd type="triangle"/>
+                        </a:ln>
+                      </wps:spPr>
+                      <wps:style>
+                        <a:lnRef idx="1">
+                          <a:schemeClr val="accent1"/>
+                        </a:lnRef>
+                        <a:fillRef idx="0">
+                          <a:schemeClr val="accent1"/>
+                        </a:fillRef>
+                        <a:effectRef idx="0">
+                          <a:schemeClr val="accent1"/>
+                        </a:effectRef>
+                        <a:fontRef idx="minor">
+                          <a:schemeClr val="tx1"/>
+                        </a:fontRef>
+                      </wps:style>
+                      <wps:bodyPr/>
+                    </wps:wsp>
+                  </a:graphicData>
+                </a:graphic>
+                <wp14:sizeRelH relativeFrom="margin">
+                  <wp14:pctWidth>0</wp14:pctWidth>
+                </wp14:sizeRelH>
+                <wp14:sizeRelV relativeFrom="margin">
+                  <wp14:pctHeight>0</wp14:pctHeight>
+                </wp14:sizeRelV>
+              </wp:anchor>
+            </w:drawing>
+          </mc:Choice>
+          <mc:Fallback>
+            <w:pict>
+              <v:shape w14:anchorId="5B802E50" id="Straight Arrow Connector 17" o:spid="_x0000_s1026" type="#_x0000_t34" style="position:absolute;margin-left:170.9pt;margin-top:16.75pt;width:27.8pt;height:143.95pt;rotation:90;z-index:251704320;visibility:visible;mso-wrap-style:square;mso-width-percent:0;mso-height-percent:0;mso-wrap-distance-left:9pt;mso-wrap-distance-top:0;mso-wrap-distance-right:9pt;mso-wrap-distance-bottom:0;mso-position-horizontal:absolute;mso-position-horizontal-relative:margin;mso-position-vertical:absolute;mso-position-vertical-relative:text;mso-width-percent:0;mso-height-percent:0;mso-width-relative:margin;mso-height-relative:margin" o:gfxdata="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" adj="9789" strokecolor="#5b9bd5 [3204]" strokeweight=".5pt">
+                <v:stroke endarrow="block"/>
+                <w10:wrap anchorx="margin"/>
+              </v:shape>
+            </w:pict>
+          </mc:Fallback>
+        </mc:AlternateContent>
+      </w:r>
+      <w:bookmarkEnd w:id="0"/>
+      <w:r>
+        <w:rPr>
+          <w:noProof/>
+        </w:rPr>
+        <mc:AlternateContent>
+          <mc:Choice Requires="wps">
+            <w:drawing>
+              <wp:anchor distT="0" distB="0" distL="114300" distR="114300" simplePos="0" relativeHeight="251702272" behindDoc="0" locked="0" layoutInCell="1" allowOverlap="1" wp14:anchorId="15755A99" wp14:editId="52215BE6">
+                <wp:simplePos x="0" y="0"/>
+                <wp:positionH relativeFrom="margin">
+                  <wp:posOffset>1526885</wp:posOffset>
+                </wp:positionH>
+                <wp:positionV relativeFrom="paragraph">
+                  <wp:posOffset>129366</wp:posOffset>
+                </wp:positionV>
+                <wp:extent cx="888838" cy="2577834"/>
+                <wp:effectExtent l="31750" t="6350" r="38735" b="57785"/>
+                <wp:wrapNone/>
+                <wp:docPr id="7" name="Straight Arrow Connector 17"/>
+                <wp:cNvGraphicFramePr/>
+                <a:graphic xmlns:a="http://schemas.openxmlformats.org/drawingml/2006/main">
+                  <a:graphicData uri="http://schemas.microsoft.com/office/word/2010/wordprocessingShape">
+                    <wps:wsp>
+                      <wps:cNvCnPr/>
+                      <wps:spPr>
+                        <a:xfrm rot="5400000">
+                          <a:off x="0" y="0"/>
+                          <a:ext cx="888838" cy="2577834"/>
+                        </a:xfrm>
+                        <a:prstGeom prst="bentConnector3">
+                          <a:avLst>
+                            <a:gd name="adj1" fmla="val 6009"/>
+                          </a:avLst>
+                        </a:prstGeom>
+                        <a:ln>
+                          <a:tailEnd type="triangle"/>
+                        </a:ln>
+                      </wps:spPr>
+                      <wps:style>
+                        <a:lnRef idx="1">
+                          <a:schemeClr val="accent1"/>
+                        </a:lnRef>
+                        <a:fillRef idx="0">
+                          <a:schemeClr val="accent1"/>
+                        </a:fillRef>
+                        <a:effectRef idx="0">
+                          <a:schemeClr val="accent1"/>
+                        </a:effectRef>
+                        <a:fontRef idx="minor">
+                          <a:schemeClr val="tx1"/>
+                        </a:fontRef>
+                      </wps:style>
+                      <wps:bodyPr/>
+                    </wps:wsp>
+                  </a:graphicData>
+                </a:graphic>
+                <wp14:sizeRelH relativeFrom="margin">
+                  <wp14:pctWidth>0</wp14:pctWidth>
+                </wp14:sizeRelH>
+                <wp14:sizeRelV relativeFrom="margin">
+                  <wp14:pctHeight>0</wp14:pctHeight>
+                </wp14:sizeRelV>
+              </wp:anchor>
+            </w:drawing>
+          </mc:Choice>
+          <mc:Fallback>
+            <w:pict>
+              <v:shape w14:anchorId="706EE0BC" id="Straight Arrow Connector 17" o:spid="_x0000_s1026" type="#_x0000_t34" style="position:absolute;margin-left:120.25pt;margin-top:10.2pt;width:70pt;height:203pt;rotation:90;z-index:251702272;visibility:visible;mso-wrap-style:square;mso-width-percent:0;mso-height-percent:0;mso-wrap-distance-left:9pt;mso-wrap-distance-top:0;mso-wrap-distance-right:9pt;mso-wrap-distance-bottom:0;mso-position-horizontal:absolute;mso-position-horizontal-relative:margin;mso-position-vertical:absolute;mso-position-vertical-relative:text;mso-width-percent:0;mso-height-percent:0;mso-width-relative:margin;mso-height-relative:margin" o:gfxdata="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" adj="1298" strokecolor="#5b9bd5 [3204]" strokeweight=".5pt">
+                <v:stroke endarrow="block"/>
+                <w10:wrap anchorx="margin"/>
+              </v:shape>
+            </w:pict>
+          </mc:Fallback>
+        </mc:AlternateContent>
+      </w:r>
+      <w:r>
+        <w:rPr>
+          <w:noProof/>
+        </w:rPr>
+        <mc:AlternateContent>
+          <mc:Choice Requires="wps">
+            <w:drawing>
+              <wp:anchor distT="0" distB="0" distL="114300" distR="114300" simplePos="0" relativeHeight="251700224" behindDoc="0" locked="0" layoutInCell="1" allowOverlap="1" wp14:anchorId="71E3944F" wp14:editId="42BD83D3">
+                <wp:simplePos x="0" y="0"/>
+                <wp:positionH relativeFrom="margin">
+                  <wp:posOffset>989463</wp:posOffset>
+                </wp:positionH>
+                <wp:positionV relativeFrom="paragraph">
+                  <wp:posOffset>47995</wp:posOffset>
+                </wp:positionV>
+                <wp:extent cx="1331102" cy="3213603"/>
+                <wp:effectExtent l="30480" t="7620" r="33020" b="52070"/>
+                <wp:wrapNone/>
+                <wp:docPr id="6" name="Straight Arrow Connector 17"/>
+                <wp:cNvGraphicFramePr/>
+                <a:graphic xmlns:a="http://schemas.openxmlformats.org/drawingml/2006/main">
+                  <a:graphicData uri="http://schemas.microsoft.com/office/word/2010/wordprocessingShape">
+                    <wps:wsp>
+                      <wps:cNvCnPr/>
+                      <wps:spPr>
+                        <a:xfrm rot="5400000">
+                          <a:off x="0" y="0"/>
+                          <a:ext cx="1331102" cy="3213603"/>
+                        </a:xfrm>
+                        <a:prstGeom prst="bentConnector3">
+                          <a:avLst>
+                            <a:gd name="adj1" fmla="val 19226"/>
+                          </a:avLst>
+                        </a:prstGeom>
+                        <a:ln>
+                          <a:tailEnd type="triangle"/>
+                        </a:ln>
+                      </wps:spPr>
+                      <wps:style>
+                        <a:lnRef idx="1">
+                          <a:schemeClr val="accent1"/>
+                        </a:lnRef>
+                        <a:fillRef idx="0">
+                          <a:schemeClr val="accent1"/>
+                        </a:fillRef>
+                        <a:effectRef idx="0">
+                          <a:schemeClr val="accent1"/>
+                        </a:effectRef>
+                        <a:fontRef idx="minor">
+                          <a:schemeClr val="tx1"/>
+                        </a:fontRef>
+                      </wps:style>
+                      <wps:bodyPr/>
+                    </wps:wsp>
+                  </a:graphicData>
+                </a:graphic>
+                <wp14:sizeRelH relativeFrom="margin">
+                  <wp14:pctWidth>0</wp14:pctWidth>
+                </wp14:sizeRelH>
+                <wp14:sizeRelV relativeFrom="margin">
+                  <wp14:pctHeight>0</wp14:pctHeight>
+                </wp14:sizeRelV>
+              </wp:anchor>
+            </w:drawing>
+          </mc:Choice>
+          <mc:Fallback>
+            <w:pict>
+              <v:shape w14:anchorId="06053C46" id="Straight Arrow Connector 17" o:spid="_x0000_s1026" type="#_x0000_t34" style="position:absolute;margin-left:77.9pt;margin-top:3.8pt;width:104.8pt;height:253.05pt;rotation:90;z-index:251700224;visibility:visible;mso-wrap-style:square;mso-width-percent:0;mso-height-percent:0;mso-wrap-distance-left:9pt;mso-wrap-distance-top:0;mso-wrap-distance-right:9pt;mso-wrap-distance-bottom:0;mso-position-horizontal:absolute;mso-position-horizontal-relative:margin;mso-position-vertical:absolute;mso-position-vertical-relative:text;mso-width-percent:0;mso-height-percent:0;mso-width-relative:margin;mso-height-relative:margin" o:gfxdata="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" adj="4153" strokecolor="#5b9bd5 [3204]" strokeweight=".5pt">
+                <v:stroke endarrow="block"/>
+                <w10:wrap anchorx="margin"/>
+              </v:shape>
+            </w:pict>
+          </mc:Fallback>
+        </mc:AlternateContent>
+      </w:r>
+      <w:r>
+        <w:rPr>
+          <w:noProof/>
+        </w:rPr>
+        <mc:AlternateContent>
+          <mc:Choice Requires="wps">
+            <w:drawing>
+              <wp:anchor distT="0" distB="0" distL="114300" distR="114300" simplePos="0" relativeHeight="251680768" behindDoc="0" locked="0" layoutInCell="1" allowOverlap="1" wp14:anchorId="7B77097E" wp14:editId="20B430CB">
                 <wp:simplePos x="0" y="0"/>
                 <wp:positionH relativeFrom="page">
                   <wp:posOffset>-2531973</wp:posOffset>
@@ -1301,166 +1357,106 @@
     <w:tbl>
       <w:tblPr>
         <w:tblStyle w:val="TableGrid"/>
-        <w:tblpPr w:leftFromText="180" w:rightFromText="180" w:vertAnchor="text" w:horzAnchor="page" w:tblpX="2419" w:tblpY="379"/>
-        <w:tblW w:w="6569" w:type="dxa"/>
+        <w:tblpPr w:leftFromText="180" w:rightFromText="180" w:vertAnchor="text" w:horzAnchor="page" w:tblpX="5481" w:tblpY="78"/>
+        <w:tblW w:w="0" w:type="auto"/>
         <w:tblLook w:val="04A0" w:firstRow="1" w:lastRow="0" w:firstColumn="1" w:lastColumn="0" w:noHBand="0" w:noVBand="1"/>
       </w:tblPr>
       <w:tblGrid>
-        <w:gridCol w:w="421"/>
-        <w:gridCol w:w="1156"/>
-        <w:gridCol w:w="1248"/>
-        <w:gridCol w:w="1243"/>
-        <w:gridCol w:w="1328"/>
-        <w:gridCol w:w="1173"/>
+        <w:gridCol w:w="1530"/>
+        <w:gridCol w:w="1382"/>
+        <w:gridCol w:w="1382"/>
+        <w:gridCol w:w="1382"/>
+        <w:gridCol w:w="1382"/>
       </w:tblGrid>
       <w:tr>
-        <w:trPr>
-          <w:trHeight w:val="256"/>
-        </w:trPr>
-        <w:tc>
-          <w:tcPr>
-            <w:tcW w:w="421" w:type="dxa"/>
-            <w:noWrap/>
-            <w:hideMark/>
-          </w:tcPr>
-          <w:p/>
-        </w:tc>
-        <w:tc>
-          <w:tcPr>
-            <w:tcW w:w="1156" w:type="dxa"/>
-            <w:noWrap/>
-            <w:hideMark/>
-          </w:tcPr>
-          <w:p>
-            <w:r>
-              <w:t>Course</w:t>
-            </w:r>
-          </w:p>
-        </w:tc>
-        <w:tc>
-          <w:tcPr>
-            <w:tcW w:w="1248" w:type="dxa"/>
-            <w:noWrap/>
-            <w:hideMark/>
-          </w:tcPr>
-          <w:p/>
-        </w:tc>
-        <w:tc>
-          <w:tcPr>
-            <w:tcW w:w="1243" w:type="dxa"/>
-          </w:tcPr>
-          <w:p/>
-        </w:tc>
-        <w:tc>
-          <w:tcPr>
-            <w:tcW w:w="1328" w:type="dxa"/>
-          </w:tcPr>
-          <w:p/>
-        </w:tc>
-        <w:tc>
-          <w:tcPr>
-            <w:tcW w:w="1173" w:type="dxa"/>
+        <w:tc>
+          <w:tcPr>
+            <w:tcW w:w="1530" w:type="dxa"/>
+          </w:tcPr>
+          <w:p/>
+        </w:tc>
+        <w:tc>
+          <w:tcPr>
+            <w:tcW w:w="1382" w:type="dxa"/>
+          </w:tcPr>
+          <w:p>
+            <w:r>
+              <w:t>Merchandise</w:t>
+            </w:r>
+          </w:p>
+        </w:tc>
+        <w:tc>
+          <w:tcPr>
+            <w:tcW w:w="1382" w:type="dxa"/>
+          </w:tcPr>
+          <w:p/>
+        </w:tc>
+        <w:tc>
+          <w:tcPr>
+            <w:tcW w:w="1382" w:type="dxa"/>
+          </w:tcPr>
+          <w:p/>
+        </w:tc>
+        <w:tc>
+          <w:tcPr>
+            <w:tcW w:w="1382" w:type="dxa"/>
           </w:tcPr>
           <w:p/>
         </w:tc>
       </w:tr>
       <w:tr>
-        <w:trPr>
-          <w:trHeight w:val="256"/>
-        </w:trPr>
-        <w:tc>
-          <w:tcPr>
-            <w:tcW w:w="421" w:type="dxa"/>
-            <w:noWrap/>
-            <w:hideMark/>
-          </w:tcPr>
-          <w:p>
-            <w:r>
-              <w:t>i</w:t>
-            </w:r>
-            <w:r>
-              <w:t>d</w:t>
-            </w:r>
-          </w:p>
-        </w:tc>
-        <w:tc>
-          <w:tcPr>
-            <w:tcW w:w="1156" w:type="dxa"/>
-            <w:noWrap/>
-            <w:hideMark/>
-          </w:tcPr>
-          <w:p>
-            <w:r>
-              <w:t>n</w:t>
-            </w:r>
-            <w:r>
-              <w:t>ame</w:t>
-            </w:r>
-          </w:p>
-        </w:tc>
-        <w:tc>
-          <w:tcPr>
-            <w:tcW w:w="1248" w:type="dxa"/>
-            <w:noWrap/>
-            <w:hideMark/>
-          </w:tcPr>
-          <w:p>
-            <w:r>
-              <w:t>p</w:t>
-            </w:r>
-            <w:r>
-              <w:t>rice</w:t>
-            </w:r>
-          </w:p>
-        </w:tc>
-        <w:tc>
-          <w:tcPr>
-            <w:tcW w:w="1243" w:type="dxa"/>
-          </w:tcPr>
-          <w:p>
-            <w:pPr>
-              <w:jc w:val="center"/>
-            </w:pPr>
-            <w:r>
-              <w:t>i</w:t>
-            </w:r>
-            <w:r>
-              <w:t>ngredients</w:t>
-            </w:r>
-          </w:p>
-        </w:tc>
-        <w:tc>
-          <w:tcPr>
-            <w:tcW w:w="1328" w:type="dxa"/>
-          </w:tcPr>
-          <w:p>
-            <w:pPr>
-              <w:jc w:val="center"/>
-            </w:pPr>
-            <w:proofErr w:type="spellStart"/>
-            <w:r>
-              <w:t>isV</w:t>
-            </w:r>
-            <w:r>
-              <w:t>egetarian</w:t>
-            </w:r>
-            <w:proofErr w:type="spellEnd"/>
-          </w:p>
-        </w:tc>
-        <w:tc>
-          <w:tcPr>
-            <w:tcW w:w="1173" w:type="dxa"/>
-          </w:tcPr>
-          <w:p>
-            <w:pPr>
-              <w:jc w:val="center"/>
-            </w:pPr>
-            <w:proofErr w:type="spellStart"/>
-            <w:r>
-              <w:t>mE</w:t>
-            </w:r>
-            <w:r>
-              <w:t>xists</w:t>
+        <w:tc>
+          <w:tcPr>
+            <w:tcW w:w="1530" w:type="dxa"/>
+          </w:tcPr>
+          <w:p>
+            <w:proofErr w:type="spellStart"/>
+            <w:r>
+              <w:t>mId</w:t>
+            </w:r>
+            <w:proofErr w:type="spellEnd"/>
+          </w:p>
+        </w:tc>
+        <w:tc>
+          <w:tcPr>
+            <w:tcW w:w="1382" w:type="dxa"/>
+          </w:tcPr>
+          <w:p>
+            <w:r>
+              <w:t>name</w:t>
+            </w:r>
+          </w:p>
+        </w:tc>
+        <w:tc>
+          <w:tcPr>
+            <w:tcW w:w="1382" w:type="dxa"/>
+          </w:tcPr>
+          <w:p>
+            <w:r>
+              <w:t>price</w:t>
+            </w:r>
+          </w:p>
+        </w:tc>
+        <w:tc>
+          <w:tcPr>
+            <w:tcW w:w="1382" w:type="dxa"/>
+          </w:tcPr>
+          <w:p>
+            <w:proofErr w:type="spellStart"/>
+            <w:r>
+              <w:t>mExists</w:t>
+            </w:r>
+            <w:proofErr w:type="spellEnd"/>
+          </w:p>
+        </w:tc>
+        <w:tc>
+          <w:tcPr>
+            <w:tcW w:w="1382" w:type="dxa"/>
+          </w:tcPr>
+          <w:p>
+            <w:proofErr w:type="spellStart"/>
+            <w:r>
+              <w:t>mType</w:t>
             </w:r>
             <w:proofErr w:type="spellEnd"/>
           </w:p>
@@ -1472,16 +1468,114 @@
     <w:tbl>
       <w:tblPr>
         <w:tblStyle w:val="TableGrid"/>
-        <w:tblpPr w:leftFromText="180" w:rightFromText="180" w:vertAnchor="text" w:horzAnchor="margin" w:tblpY="228"/>
-        <w:tblW w:w="9039" w:type="dxa"/>
+        <w:tblpPr w:leftFromText="180" w:rightFromText="180" w:vertAnchor="text" w:horzAnchor="page" w:tblpX="3526" w:tblpY="254"/>
+        <w:tblW w:w="2972" w:type="dxa"/>
+        <w:tblLook w:val="04A0" w:firstRow="1" w:lastRow="0" w:firstColumn="1" w:lastColumn="0" w:noHBand="0" w:noVBand="1"/>
+      </w:tblPr>
+      <w:tblGrid>
+        <w:gridCol w:w="421"/>
+        <w:gridCol w:w="1223"/>
+        <w:gridCol w:w="1328"/>
+      </w:tblGrid>
+      <w:tr>
+        <w:trPr>
+          <w:trHeight w:val="256"/>
+        </w:trPr>
+        <w:tc>
+          <w:tcPr>
+            <w:tcW w:w="421" w:type="dxa"/>
+            <w:noWrap/>
+            <w:hideMark/>
+          </w:tcPr>
+          <w:p/>
+        </w:tc>
+        <w:tc>
+          <w:tcPr>
+            <w:tcW w:w="1223" w:type="dxa"/>
+            <w:noWrap/>
+            <w:hideMark/>
+          </w:tcPr>
+          <w:p>
+            <w:r>
+              <w:t>Course</w:t>
+            </w:r>
+          </w:p>
+        </w:tc>
+        <w:tc>
+          <w:tcPr>
+            <w:tcW w:w="1328" w:type="dxa"/>
+            <w:noWrap/>
+            <w:hideMark/>
+          </w:tcPr>
+          <w:p/>
+        </w:tc>
+      </w:tr>
+      <w:tr>
+        <w:trPr>
+          <w:trHeight w:val="256"/>
+        </w:trPr>
+        <w:tc>
+          <w:tcPr>
+            <w:tcW w:w="421" w:type="dxa"/>
+            <w:noWrap/>
+            <w:hideMark/>
+          </w:tcPr>
+          <w:p>
+            <w:r>
+              <w:t>i</w:t>
+            </w:r>
+            <w:r>
+              <w:t>d</w:t>
+            </w:r>
+          </w:p>
+        </w:tc>
+        <w:tc>
+          <w:tcPr>
+            <w:tcW w:w="1223" w:type="dxa"/>
+            <w:noWrap/>
+            <w:hideMark/>
+          </w:tcPr>
+          <w:p>
+            <w:r>
+              <w:t>i</w:t>
+            </w:r>
+            <w:r>
+              <w:t>ngredients</w:t>
+            </w:r>
+          </w:p>
+        </w:tc>
+        <w:tc>
+          <w:tcPr>
+            <w:tcW w:w="1328" w:type="dxa"/>
+            <w:noWrap/>
+            <w:hideMark/>
+          </w:tcPr>
+          <w:p>
+            <w:proofErr w:type="spellStart"/>
+            <w:r>
+              <w:t>isV</w:t>
+            </w:r>
+            <w:r>
+              <w:t>egetarian</w:t>
+            </w:r>
+            <w:proofErr w:type="spellEnd"/>
+          </w:p>
+        </w:tc>
+      </w:tr>
+    </w:tbl>
+    <w:p/>
+    <w:p/>
+    <w:tbl>
+      <w:tblPr>
+        <w:tblStyle w:val="TableGrid"/>
+        <w:tblpPr w:leftFromText="180" w:rightFromText="180" w:vertAnchor="text" w:horzAnchor="page" w:tblpX="2280" w:tblpY="207"/>
+        <w:tblW w:w="4625" w:type="dxa"/>
         <w:tblLook w:val="04A0" w:firstRow="1" w:lastRow="0" w:firstColumn="1" w:lastColumn="0" w:noHBand="0" w:noVBand="1"/>
       </w:tblPr>
       <w:tblGrid>
         <w:gridCol w:w="569"/>
         <w:gridCol w:w="1849"/>
         <w:gridCol w:w="2207"/>
-        <w:gridCol w:w="2207"/>
-        <w:gridCol w:w="2207"/>
       </w:tblGrid>
       <w:tr>
         <w:trPr>
@@ -1510,20 +1604,6 @@
         <w:tc>
           <w:tcPr>
             <w:tcW w:w="2207" w:type="dxa"/>
-            <w:noWrap/>
-            <w:hideMark/>
-          </w:tcPr>
-          <w:p/>
-        </w:tc>
-        <w:tc>
-          <w:tcPr>
-            <w:tcW w:w="2207" w:type="dxa"/>
-          </w:tcPr>
-          <w:p/>
-        </w:tc>
-        <w:tc>
-          <w:tcPr>
-            <w:tcW w:w="2207" w:type="dxa"/>
           </w:tcPr>
           <w:p/>
         </w:tc>
@@ -1554,34 +1634,6 @@
             <w:hideMark/>
           </w:tcPr>
           <w:p>
-            <w:r>
-              <w:t>n</w:t>
-            </w:r>
-            <w:r>
-              <w:t>ame</w:t>
-            </w:r>
-          </w:p>
-        </w:tc>
-        <w:tc>
-          <w:tcPr>
-            <w:tcW w:w="2207" w:type="dxa"/>
-            <w:noWrap/>
-            <w:hideMark/>
-          </w:tcPr>
-          <w:p>
-            <w:r>
-              <w:t>p</w:t>
-            </w:r>
-            <w:r>
-              <w:t>rice</w:t>
-            </w:r>
-          </w:p>
-        </w:tc>
-        <w:tc>
-          <w:tcPr>
-            <w:tcW w:w="2207" w:type="dxa"/>
-          </w:tcPr>
-          <w:p>
             <w:pPr>
               <w:jc w:val="center"/>
             </w:pPr>
@@ -1639,8 +1691,8 @@
     <w:tbl>
       <w:tblPr>
         <w:tblStyle w:val="TableGrid"/>
-        <w:tblpPr w:leftFromText="180" w:rightFromText="180" w:vertAnchor="page" w:horzAnchor="page" w:tblpX="788" w:tblpY="7453"/>
-        <w:tblW w:w="10921" w:type="dxa"/>
+        <w:tblpPr w:leftFromText="180" w:rightFromText="180" w:vertAnchor="page" w:horzAnchor="margin" w:tblpY="8233"/>
+        <w:tblW w:w="6675" w:type="dxa"/>
         <w:tblLook w:val="04A0" w:firstRow="1" w:lastRow="0" w:firstColumn="1" w:lastColumn="0" w:noHBand="0" w:noVBand="1"/>
       </w:tblPr>
       <w:tblGrid>
@@ -1648,8 +1700,6 @@
         <w:gridCol w:w="1769"/>
         <w:gridCol w:w="2280"/>
         <w:gridCol w:w="2123"/>
-        <w:gridCol w:w="2142"/>
-        <w:gridCol w:w="2104"/>
       </w:tblGrid>
       <w:tr>
         <w:trPr>
@@ -1691,18 +1741,6 @@
           </w:tcPr>
           <w:p/>
         </w:tc>
-        <w:tc>
-          <w:tcPr>
-            <w:tcW w:w="2142" w:type="dxa"/>
-          </w:tcPr>
-          <w:p/>
-        </w:tc>
-        <w:tc>
-          <w:tcPr>
-            <w:tcW w:w="2104" w:type="dxa"/>
-          </w:tcPr>
-          <w:p/>
-        </w:tc>
       </w:tr>
       <w:tr>
         <w:trPr>
@@ -1730,12 +1768,14 @@
             <w:hideMark/>
           </w:tcPr>
           <w:p>
-            <w:r>
-              <w:t>n</w:t>
-            </w:r>
-            <w:r>
-              <w:t>ame</w:t>
-            </w:r>
+            <w:proofErr w:type="spellStart"/>
+            <w:r>
+              <w:t>q</w:t>
+            </w:r>
+            <w:r>
+              <w:t>uantityInStock</w:t>
+            </w:r>
+            <w:proofErr w:type="spellEnd"/>
           </w:p>
         </w:tc>
         <w:tc>
@@ -1744,49 +1784,20 @@
             <w:noWrap/>
           </w:tcPr>
           <w:p>
-            <w:r>
-              <w:t>p</w:t>
-            </w:r>
-            <w:r>
-              <w:t>rice</w:t>
-            </w:r>
+            <w:proofErr w:type="spellStart"/>
+            <w:r>
+              <w:t>a</w:t>
+            </w:r>
+            <w:r>
+              <w:t>lcoholConcentration</w:t>
+            </w:r>
+            <w:proofErr w:type="spellEnd"/>
           </w:p>
         </w:tc>
         <w:tc>
           <w:tcPr>
             <w:tcW w:w="2123" w:type="dxa"/>
             <w:noWrap/>
-            <w:hideMark/>
-          </w:tcPr>
-          <w:p>
-            <w:proofErr w:type="spellStart"/>
-            <w:r>
-              <w:t>q</w:t>
-            </w:r>
-            <w:r>
-              <w:t>uantityInStock</w:t>
-            </w:r>
-            <w:proofErr w:type="spellEnd"/>
-          </w:p>
-        </w:tc>
-        <w:tc>
-          <w:tcPr>
-            <w:tcW w:w="2142" w:type="dxa"/>
-          </w:tcPr>
-          <w:p>
-            <w:proofErr w:type="spellStart"/>
-            <w:r>
-              <w:t>a</w:t>
-            </w:r>
-            <w:r>
-              <w:t>lcoholConcentration</w:t>
-            </w:r>
-            <w:proofErr w:type="spellEnd"/>
-          </w:p>
-        </w:tc>
-        <w:tc>
-          <w:tcPr>
-            <w:tcW w:w="2104" w:type="dxa"/>
           </w:tcPr>
           <w:p>
             <w:pPr>
@@ -1800,55 +1811,6 @@
               <w:t>inQuantityInStock</w:t>
             </w:r>
             <w:proofErr w:type="spellEnd"/>
-          </w:p>
-        </w:tc>
-      </w:tr>
-      <w:tr>
-        <w:trPr>
-          <w:trHeight w:val="259"/>
-        </w:trPr>
-        <w:tc>
-          <w:tcPr>
-            <w:tcW w:w="503" w:type="dxa"/>
-            <w:noWrap/>
-          </w:tcPr>
-          <w:p/>
-        </w:tc>
-        <w:tc>
-          <w:tcPr>
-            <w:tcW w:w="1769" w:type="dxa"/>
-            <w:noWrap/>
-          </w:tcPr>
-          <w:p/>
-        </w:tc>
-        <w:tc>
-          <w:tcPr>
-            <w:tcW w:w="2280" w:type="dxa"/>
-            <w:noWrap/>
-          </w:tcPr>
-          <w:p/>
-        </w:tc>
-        <w:tc>
-          <w:tcPr>
-            <w:tcW w:w="2123" w:type="dxa"/>
-            <w:noWrap/>
-          </w:tcPr>
-          <w:p/>
-        </w:tc>
-        <w:tc>
-          <w:tcPr>
-            <w:tcW w:w="2142" w:type="dxa"/>
-          </w:tcPr>
-          <w:p/>
-        </w:tc>
-        <w:tc>
-          <w:tcPr>
-            <w:tcW w:w="2104" w:type="dxa"/>
-          </w:tcPr>
-          <w:p>
-            <w:pPr>
-              <w:jc w:val="center"/>
-            </w:pPr>
           </w:p>
         </w:tc>
       </w:tr>
@@ -3337,7 +3299,7 @@
 </file>
 
 <file path=customXml/itemProps1.xml><?xml version="1.0" encoding="utf-8"?>
-<ds:datastoreItem xmlns:ds="http://schemas.openxmlformats.org/officeDocument/2006/customXml" ds:itemID="{5B87DB14-D399-489E-8AB4-C1138A8E7928}">
+<ds:datastoreItem xmlns:ds="http://schemas.openxmlformats.org/officeDocument/2006/customXml" ds:itemID="{BAE0F3F9-876D-441F-82C7-EE0BB406E2C6}">
   <ds:schemaRefs>
     <ds:schemaRef ds:uri="http://schemas.openxmlformats.org/officeDocument/2006/bibliography"/>
   </ds:schemaRefs>

</xml_diff>